<commit_message>
Adding the latest Monasca Bug. Can't Load MySQL files.
</commit_message>
<xml_diff>
--- a/Bug_tracker.docx
+++ b/Bug_tracker.docx
@@ -24,7 +24,7 @@
     <w:tbl>
       <w:tblPr>
         <w:jc w:val="left"/>
-        <w:tblInd w:w="47" w:type="dxa"/>
+        <w:tblInd w:w="45" w:type="dxa"/>
         <w:tblBorders>
           <w:top w:val="single" w:sz="2" w:space="0" w:color="000001"/>
           <w:left w:val="single" w:sz="2" w:space="0" w:color="000001"/>
@@ -35,15 +35,15 @@
         </w:tblBorders>
         <w:tblCellMar>
           <w:top w:w="55" w:type="dxa"/>
-          <w:left w:w="45" w:type="dxa"/>
+          <w:left w:w="42" w:type="dxa"/>
           <w:bottom w:w="55" w:type="dxa"/>
           <w:right w:w="55" w:type="dxa"/>
         </w:tblCellMar>
       </w:tblPr>
       <w:tblGrid>
         <w:gridCol w:w="3212"/>
-        <w:gridCol w:w="3207"/>
-        <w:gridCol w:w="3219"/>
+        <w:gridCol w:w="3205"/>
+        <w:gridCol w:w="3221"/>
       </w:tblGrid>
       <w:tr>
         <w:trPr>
@@ -63,7 +63,7 @@
             </w:tcBorders>
             <w:shd w:fill="FFFFFF" w:val="clear"/>
             <w:tcMar>
-              <w:left w:w="45" w:type="dxa"/>
+              <w:left w:w="42" w:type="dxa"/>
             </w:tcMar>
           </w:tcPr>
           <w:p>
@@ -79,7 +79,7 @@
         </w:tc>
         <w:tc>
           <w:tcPr>
-            <w:tcW w:w="3207" w:type="dxa"/>
+            <w:tcW w:w="3205" w:type="dxa"/>
             <w:tcBorders>
               <w:top w:val="single" w:sz="2" w:space="0" w:color="000001"/>
               <w:left w:val="single" w:sz="2" w:space="0" w:color="000001"/>
@@ -90,7 +90,7 @@
             </w:tcBorders>
             <w:shd w:fill="FFFFFF" w:val="clear"/>
             <w:tcMar>
-              <w:left w:w="45" w:type="dxa"/>
+              <w:left w:w="42" w:type="dxa"/>
             </w:tcMar>
           </w:tcPr>
           <w:p>
@@ -106,7 +106,7 @@
         </w:tc>
         <w:tc>
           <w:tcPr>
-            <w:tcW w:w="3219" w:type="dxa"/>
+            <w:tcW w:w="3221" w:type="dxa"/>
             <w:tcBorders>
               <w:top w:val="single" w:sz="2" w:space="0" w:color="000001"/>
               <w:left w:val="single" w:sz="2" w:space="0" w:color="000001"/>
@@ -117,7 +117,7 @@
             </w:tcBorders>
             <w:shd w:fill="FFFFFF" w:val="clear"/>
             <w:tcMar>
-              <w:left w:w="45" w:type="dxa"/>
+              <w:left w:w="42" w:type="dxa"/>
             </w:tcMar>
           </w:tcPr>
           <w:p>
@@ -149,7 +149,7 @@
             </w:tcBorders>
             <w:shd w:fill="FFFFFF" w:val="clear"/>
             <w:tcMar>
-              <w:left w:w="45" w:type="dxa"/>
+              <w:left w:w="42" w:type="dxa"/>
             </w:tcMar>
           </w:tcPr>
           <w:p>
@@ -195,7 +195,7 @@
         </w:tc>
         <w:tc>
           <w:tcPr>
-            <w:tcW w:w="3207" w:type="dxa"/>
+            <w:tcW w:w="3205" w:type="dxa"/>
             <w:tcBorders>
               <w:top w:val="nil"/>
               <w:left w:val="single" w:sz="2" w:space="0" w:color="000001"/>
@@ -206,22 +206,22 @@
             </w:tcBorders>
             <w:shd w:fill="FFFFFF" w:val="clear"/>
             <w:tcMar>
-              <w:left w:w="45" w:type="dxa"/>
-            </w:tcMar>
-          </w:tcPr>
-          <w:p>
-            <w:pPr>
-              <w:pStyle w:val="TableContents"/>
-              <w:rPr/>
-            </w:pPr>
-            <w:r>
-              <w:rPr/>
-            </w:r>
-          </w:p>
-        </w:tc>
-        <w:tc>
-          <w:tcPr>
-            <w:tcW w:w="3219" w:type="dxa"/>
+              <w:left w:w="42" w:type="dxa"/>
+            </w:tcMar>
+          </w:tcPr>
+          <w:p>
+            <w:pPr>
+              <w:pStyle w:val="TableContents"/>
+              <w:rPr/>
+            </w:pPr>
+            <w:r>
+              <w:rPr/>
+            </w:r>
+          </w:p>
+        </w:tc>
+        <w:tc>
+          <w:tcPr>
+            <w:tcW w:w="3221" w:type="dxa"/>
             <w:tcBorders>
               <w:top w:val="nil"/>
               <w:left w:val="single" w:sz="2" w:space="0" w:color="000001"/>
@@ -232,7 +232,7 @@
             </w:tcBorders>
             <w:shd w:fill="FFFFFF" w:val="clear"/>
             <w:tcMar>
-              <w:left w:w="45" w:type="dxa"/>
+              <w:left w:w="42" w:type="dxa"/>
             </w:tcMar>
           </w:tcPr>
           <w:p>
@@ -264,7 +264,7 @@
             </w:tcBorders>
             <w:shd w:fill="FFFFFF" w:val="clear"/>
             <w:tcMar>
-              <w:left w:w="45" w:type="dxa"/>
+              <w:left w:w="42" w:type="dxa"/>
             </w:tcMar>
           </w:tcPr>
           <w:p>
@@ -280,7 +280,7 @@
         </w:tc>
         <w:tc>
           <w:tcPr>
-            <w:tcW w:w="3207" w:type="dxa"/>
+            <w:tcW w:w="3205" w:type="dxa"/>
             <w:tcBorders>
               <w:top w:val="nil"/>
               <w:left w:val="single" w:sz="2" w:space="0" w:color="000001"/>
@@ -291,31 +291,31 @@
             </w:tcBorders>
             <w:shd w:fill="FFFFFF" w:val="clear"/>
             <w:tcMar>
-              <w:left w:w="45" w:type="dxa"/>
-            </w:tcMar>
-          </w:tcPr>
-          <w:p>
-            <w:pPr>
-              <w:pStyle w:val="TableContents"/>
-              <w:rPr/>
-            </w:pPr>
-            <w:r>
-              <w:rPr/>
-            </w:r>
-          </w:p>
-          <w:p>
-            <w:pPr>
-              <w:pStyle w:val="TableContents"/>
-              <w:rPr/>
-            </w:pPr>
-            <w:r>
-              <w:rPr/>
-            </w:r>
-          </w:p>
-        </w:tc>
-        <w:tc>
-          <w:tcPr>
-            <w:tcW w:w="3219" w:type="dxa"/>
+              <w:left w:w="42" w:type="dxa"/>
+            </w:tcMar>
+          </w:tcPr>
+          <w:p>
+            <w:pPr>
+              <w:pStyle w:val="TableContents"/>
+              <w:rPr/>
+            </w:pPr>
+            <w:r>
+              <w:rPr/>
+            </w:r>
+          </w:p>
+          <w:p>
+            <w:pPr>
+              <w:pStyle w:val="TableContents"/>
+              <w:rPr/>
+            </w:pPr>
+            <w:r>
+              <w:rPr/>
+            </w:r>
+          </w:p>
+        </w:tc>
+        <w:tc>
+          <w:tcPr>
+            <w:tcW w:w="3221" w:type="dxa"/>
             <w:tcBorders>
               <w:top w:val="nil"/>
               <w:left w:val="single" w:sz="2" w:space="0" w:color="000001"/>
@@ -326,7 +326,7 @@
             </w:tcBorders>
             <w:shd w:fill="FFFFFF" w:val="clear"/>
             <w:tcMar>
-              <w:left w:w="45" w:type="dxa"/>
+              <w:left w:w="42" w:type="dxa"/>
             </w:tcMar>
           </w:tcPr>
           <w:p>
@@ -358,7 +358,7 @@
             </w:tcBorders>
             <w:shd w:fill="FFFFFF" w:val="clear"/>
             <w:tcMar>
-              <w:left w:w="45" w:type="dxa"/>
+              <w:left w:w="42" w:type="dxa"/>
             </w:tcMar>
           </w:tcPr>
           <w:p>
@@ -374,7 +374,7 @@
         </w:tc>
         <w:tc>
           <w:tcPr>
-            <w:tcW w:w="3207" w:type="dxa"/>
+            <w:tcW w:w="3205" w:type="dxa"/>
             <w:tcBorders>
               <w:top w:val="nil"/>
               <w:left w:val="single" w:sz="2" w:space="0" w:color="000001"/>
@@ -385,22 +385,22 @@
             </w:tcBorders>
             <w:shd w:fill="FFFFFF" w:val="clear"/>
             <w:tcMar>
-              <w:left w:w="45" w:type="dxa"/>
-            </w:tcMar>
-          </w:tcPr>
-          <w:p>
-            <w:pPr>
-              <w:pStyle w:val="TableContents"/>
-              <w:rPr/>
-            </w:pPr>
-            <w:r>
-              <w:rPr/>
-            </w:r>
-          </w:p>
-        </w:tc>
-        <w:tc>
-          <w:tcPr>
-            <w:tcW w:w="3219" w:type="dxa"/>
+              <w:left w:w="42" w:type="dxa"/>
+            </w:tcMar>
+          </w:tcPr>
+          <w:p>
+            <w:pPr>
+              <w:pStyle w:val="TableContents"/>
+              <w:rPr/>
+            </w:pPr>
+            <w:r>
+              <w:rPr/>
+            </w:r>
+          </w:p>
+        </w:tc>
+        <w:tc>
+          <w:tcPr>
+            <w:tcW w:w="3221" w:type="dxa"/>
             <w:tcBorders>
               <w:top w:val="nil"/>
               <w:left w:val="single" w:sz="2" w:space="0" w:color="000001"/>
@@ -411,7 +411,7 @@
             </w:tcBorders>
             <w:shd w:fill="FFFFFF" w:val="clear"/>
             <w:tcMar>
-              <w:left w:w="45" w:type="dxa"/>
+              <w:left w:w="42" w:type="dxa"/>
             </w:tcMar>
           </w:tcPr>
           <w:p>
@@ -443,7 +443,7 @@
             </w:tcBorders>
             <w:shd w:fill="FFFFFF" w:val="clear"/>
             <w:tcMar>
-              <w:left w:w="45" w:type="dxa"/>
+              <w:left w:w="42" w:type="dxa"/>
             </w:tcMar>
           </w:tcPr>
           <w:p>
@@ -459,7 +459,7 @@
         </w:tc>
         <w:tc>
           <w:tcPr>
-            <w:tcW w:w="3207" w:type="dxa"/>
+            <w:tcW w:w="3205" w:type="dxa"/>
             <w:tcBorders>
               <w:top w:val="nil"/>
               <w:left w:val="single" w:sz="2" w:space="0" w:color="000001"/>
@@ -470,22 +470,22 @@
             </w:tcBorders>
             <w:shd w:fill="FFFFFF" w:val="clear"/>
             <w:tcMar>
-              <w:left w:w="45" w:type="dxa"/>
-            </w:tcMar>
-          </w:tcPr>
-          <w:p>
-            <w:pPr>
-              <w:pStyle w:val="TableContents"/>
-              <w:rPr/>
-            </w:pPr>
-            <w:r>
-              <w:rPr/>
-            </w:r>
-          </w:p>
-        </w:tc>
-        <w:tc>
-          <w:tcPr>
-            <w:tcW w:w="3219" w:type="dxa"/>
+              <w:left w:w="42" w:type="dxa"/>
+            </w:tcMar>
+          </w:tcPr>
+          <w:p>
+            <w:pPr>
+              <w:pStyle w:val="TableContents"/>
+              <w:rPr/>
+            </w:pPr>
+            <w:r>
+              <w:rPr/>
+            </w:r>
+          </w:p>
+        </w:tc>
+        <w:tc>
+          <w:tcPr>
+            <w:tcW w:w="3221" w:type="dxa"/>
             <w:tcBorders>
               <w:top w:val="nil"/>
               <w:left w:val="single" w:sz="2" w:space="0" w:color="000001"/>
@@ -496,7 +496,7 @@
             </w:tcBorders>
             <w:shd w:fill="FFFFFF" w:val="clear"/>
             <w:tcMar>
-              <w:left w:w="45" w:type="dxa"/>
+              <w:left w:w="42" w:type="dxa"/>
             </w:tcMar>
           </w:tcPr>
           <w:p>
@@ -548,7 +548,7 @@
             </w:tcBorders>
             <w:shd w:fill="FFFFFF" w:val="clear"/>
             <w:tcMar>
-              <w:left w:w="45" w:type="dxa"/>
+              <w:left w:w="42" w:type="dxa"/>
             </w:tcMar>
           </w:tcPr>
           <w:p>
@@ -564,7 +564,7 @@
         </w:tc>
         <w:tc>
           <w:tcPr>
-            <w:tcW w:w="3207" w:type="dxa"/>
+            <w:tcW w:w="3205" w:type="dxa"/>
             <w:tcBorders>
               <w:top w:val="nil"/>
               <w:left w:val="single" w:sz="2" w:space="0" w:color="000001"/>
@@ -575,22 +575,22 @@
             </w:tcBorders>
             <w:shd w:fill="FFFFFF" w:val="clear"/>
             <w:tcMar>
-              <w:left w:w="45" w:type="dxa"/>
-            </w:tcMar>
-          </w:tcPr>
-          <w:p>
-            <w:pPr>
-              <w:pStyle w:val="TableContents"/>
-              <w:rPr/>
-            </w:pPr>
-            <w:r>
-              <w:rPr/>
-            </w:r>
-          </w:p>
-        </w:tc>
-        <w:tc>
-          <w:tcPr>
-            <w:tcW w:w="3219" w:type="dxa"/>
+              <w:left w:w="42" w:type="dxa"/>
+            </w:tcMar>
+          </w:tcPr>
+          <w:p>
+            <w:pPr>
+              <w:pStyle w:val="TableContents"/>
+              <w:rPr/>
+            </w:pPr>
+            <w:r>
+              <w:rPr/>
+            </w:r>
+          </w:p>
+        </w:tc>
+        <w:tc>
+          <w:tcPr>
+            <w:tcW w:w="3221" w:type="dxa"/>
             <w:tcBorders>
               <w:top w:val="nil"/>
               <w:left w:val="single" w:sz="2" w:space="0" w:color="000001"/>
@@ -601,7 +601,7 @@
             </w:tcBorders>
             <w:shd w:fill="FFFFFF" w:val="clear"/>
             <w:tcMar>
-              <w:left w:w="45" w:type="dxa"/>
+              <w:left w:w="42" w:type="dxa"/>
             </w:tcMar>
           </w:tcPr>
           <w:p>
@@ -633,7 +633,7 @@
             </w:tcBorders>
             <w:shd w:fill="FFFFFF" w:val="clear"/>
             <w:tcMar>
-              <w:left w:w="45" w:type="dxa"/>
+              <w:left w:w="42" w:type="dxa"/>
             </w:tcMar>
           </w:tcPr>
           <w:p>
@@ -649,7 +649,7 @@
         </w:tc>
         <w:tc>
           <w:tcPr>
-            <w:tcW w:w="3207" w:type="dxa"/>
+            <w:tcW w:w="3205" w:type="dxa"/>
             <w:tcBorders>
               <w:top w:val="nil"/>
               <w:left w:val="single" w:sz="2" w:space="0" w:color="000001"/>
@@ -660,7 +660,7 @@
             </w:tcBorders>
             <w:shd w:fill="FFFFFF" w:val="clear"/>
             <w:tcMar>
-              <w:left w:w="45" w:type="dxa"/>
+              <w:left w:w="42" w:type="dxa"/>
             </w:tcMar>
           </w:tcPr>
           <w:p>
@@ -686,7 +686,7 @@
         </w:tc>
         <w:tc>
           <w:tcPr>
-            <w:tcW w:w="3219" w:type="dxa"/>
+            <w:tcW w:w="3221" w:type="dxa"/>
             <w:tcBorders>
               <w:top w:val="nil"/>
               <w:left w:val="single" w:sz="2" w:space="0" w:color="000001"/>
@@ -697,7 +697,7 @@
             </w:tcBorders>
             <w:shd w:fill="FFFFFF" w:val="clear"/>
             <w:tcMar>
-              <w:left w:w="45" w:type="dxa"/>
+              <w:left w:w="42" w:type="dxa"/>
             </w:tcMar>
           </w:tcPr>
           <w:p>
@@ -729,7 +729,7 @@
             </w:tcBorders>
             <w:shd w:fill="FFFFFF" w:val="clear"/>
             <w:tcMar>
-              <w:left w:w="45" w:type="dxa"/>
+              <w:left w:w="42" w:type="dxa"/>
             </w:tcMar>
           </w:tcPr>
           <w:p>
@@ -775,7 +775,7 @@
         </w:tc>
         <w:tc>
           <w:tcPr>
-            <w:tcW w:w="3207" w:type="dxa"/>
+            <w:tcW w:w="3205" w:type="dxa"/>
             <w:tcBorders>
               <w:top w:val="nil"/>
               <w:left w:val="single" w:sz="2" w:space="0" w:color="000001"/>
@@ -786,7 +786,7 @@
             </w:tcBorders>
             <w:shd w:fill="FFFFFF" w:val="clear"/>
             <w:tcMar>
-              <w:left w:w="45" w:type="dxa"/>
+              <w:left w:w="42" w:type="dxa"/>
             </w:tcMar>
           </w:tcPr>
           <w:p>
@@ -820,7 +820,7 @@
         </w:tc>
         <w:tc>
           <w:tcPr>
-            <w:tcW w:w="3219" w:type="dxa"/>
+            <w:tcW w:w="3221" w:type="dxa"/>
             <w:tcBorders>
               <w:top w:val="nil"/>
               <w:left w:val="single" w:sz="2" w:space="0" w:color="000001"/>
@@ -831,7 +831,7 @@
             </w:tcBorders>
             <w:shd w:fill="FFFFFF" w:val="clear"/>
             <w:tcMar>
-              <w:left w:w="45" w:type="dxa"/>
+              <w:left w:w="42" w:type="dxa"/>
             </w:tcMar>
           </w:tcPr>
           <w:p>
@@ -882,7 +882,7 @@
             </w:tcBorders>
             <w:shd w:fill="FFFFFF" w:val="clear"/>
             <w:tcMar>
-              <w:left w:w="45" w:type="dxa"/>
+              <w:left w:w="42" w:type="dxa"/>
             </w:tcMar>
           </w:tcPr>
           <w:p>
@@ -928,7 +928,7 @@
         </w:tc>
         <w:tc>
           <w:tcPr>
-            <w:tcW w:w="3207" w:type="dxa"/>
+            <w:tcW w:w="3205" w:type="dxa"/>
             <w:tcBorders>
               <w:top w:val="nil"/>
               <w:left w:val="single" w:sz="2" w:space="0" w:color="000001"/>
@@ -939,22 +939,22 @@
             </w:tcBorders>
             <w:shd w:fill="FFFFFF" w:val="clear"/>
             <w:tcMar>
-              <w:left w:w="45" w:type="dxa"/>
-            </w:tcMar>
-          </w:tcPr>
-          <w:p>
-            <w:pPr>
-              <w:pStyle w:val="TableContents"/>
-              <w:rPr/>
-            </w:pPr>
-            <w:r>
-              <w:rPr/>
-            </w:r>
-          </w:p>
-        </w:tc>
-        <w:tc>
-          <w:tcPr>
-            <w:tcW w:w="3219" w:type="dxa"/>
+              <w:left w:w="42" w:type="dxa"/>
+            </w:tcMar>
+          </w:tcPr>
+          <w:p>
+            <w:pPr>
+              <w:pStyle w:val="TableContents"/>
+              <w:rPr/>
+            </w:pPr>
+            <w:r>
+              <w:rPr/>
+            </w:r>
+          </w:p>
+        </w:tc>
+        <w:tc>
+          <w:tcPr>
+            <w:tcW w:w="3221" w:type="dxa"/>
             <w:tcBorders>
               <w:top w:val="nil"/>
               <w:left w:val="single" w:sz="2" w:space="0" w:color="000001"/>
@@ -965,7 +965,7 @@
             </w:tcBorders>
             <w:shd w:fill="FFFFFF" w:val="clear"/>
             <w:tcMar>
-              <w:left w:w="45" w:type="dxa"/>
+              <w:left w:w="42" w:type="dxa"/>
             </w:tcMar>
           </w:tcPr>
           <w:p>
@@ -1031,7 +1031,7 @@
             </w:tcBorders>
             <w:shd w:fill="FFFFFF" w:val="clear"/>
             <w:tcMar>
-              <w:left w:w="45" w:type="dxa"/>
+              <w:left w:w="42" w:type="dxa"/>
             </w:tcMar>
           </w:tcPr>
           <w:p>
@@ -1077,7 +1077,7 @@
         </w:tc>
         <w:tc>
           <w:tcPr>
-            <w:tcW w:w="3207" w:type="dxa"/>
+            <w:tcW w:w="3205" w:type="dxa"/>
             <w:tcBorders>
               <w:top w:val="nil"/>
               <w:left w:val="single" w:sz="2" w:space="0" w:color="000001"/>
@@ -1088,22 +1088,22 @@
             </w:tcBorders>
             <w:shd w:fill="FFFFFF" w:val="clear"/>
             <w:tcMar>
-              <w:left w:w="45" w:type="dxa"/>
-            </w:tcMar>
-          </w:tcPr>
-          <w:p>
-            <w:pPr>
-              <w:pStyle w:val="TableContents"/>
-              <w:rPr/>
-            </w:pPr>
-            <w:r>
-              <w:rPr/>
-            </w:r>
-          </w:p>
-        </w:tc>
-        <w:tc>
-          <w:tcPr>
-            <w:tcW w:w="3219" w:type="dxa"/>
+              <w:left w:w="42" w:type="dxa"/>
+            </w:tcMar>
+          </w:tcPr>
+          <w:p>
+            <w:pPr>
+              <w:pStyle w:val="TableContents"/>
+              <w:rPr/>
+            </w:pPr>
+            <w:r>
+              <w:rPr/>
+            </w:r>
+          </w:p>
+        </w:tc>
+        <w:tc>
+          <w:tcPr>
+            <w:tcW w:w="3221" w:type="dxa"/>
             <w:tcBorders>
               <w:top w:val="nil"/>
               <w:left w:val="single" w:sz="2" w:space="0" w:color="000001"/>
@@ -1114,7 +1114,7 @@
             </w:tcBorders>
             <w:shd w:fill="FFFFFF" w:val="clear"/>
             <w:tcMar>
-              <w:left w:w="45" w:type="dxa"/>
+              <w:left w:w="42" w:type="dxa"/>
             </w:tcMar>
           </w:tcPr>
           <w:p>
@@ -1145,7 +1145,7 @@
             </w:tcBorders>
             <w:shd w:fill="FFFFFF" w:val="clear"/>
             <w:tcMar>
-              <w:left w:w="45" w:type="dxa"/>
+              <w:left w:w="42" w:type="dxa"/>
             </w:tcMar>
           </w:tcPr>
           <w:p>
@@ -1185,7 +1185,7 @@
         </w:tc>
         <w:tc>
           <w:tcPr>
-            <w:tcW w:w="3207" w:type="dxa"/>
+            <w:tcW w:w="3205" w:type="dxa"/>
             <w:tcBorders>
               <w:top w:val="nil"/>
               <w:left w:val="single" w:sz="2" w:space="0" w:color="000001"/>
@@ -1196,22 +1196,22 @@
             </w:tcBorders>
             <w:shd w:fill="FFFFFF" w:val="clear"/>
             <w:tcMar>
-              <w:left w:w="45" w:type="dxa"/>
-            </w:tcMar>
-          </w:tcPr>
-          <w:p>
-            <w:pPr>
-              <w:pStyle w:val="TableContents"/>
-              <w:rPr/>
-            </w:pPr>
-            <w:r>
-              <w:rPr/>
-            </w:r>
-          </w:p>
-        </w:tc>
-        <w:tc>
-          <w:tcPr>
-            <w:tcW w:w="3219" w:type="dxa"/>
+              <w:left w:w="42" w:type="dxa"/>
+            </w:tcMar>
+          </w:tcPr>
+          <w:p>
+            <w:pPr>
+              <w:pStyle w:val="TableContents"/>
+              <w:rPr/>
+            </w:pPr>
+            <w:r>
+              <w:rPr/>
+            </w:r>
+          </w:p>
+        </w:tc>
+        <w:tc>
+          <w:tcPr>
+            <w:tcW w:w="3221" w:type="dxa"/>
             <w:tcBorders>
               <w:top w:val="nil"/>
               <w:left w:val="single" w:sz="2" w:space="0" w:color="000001"/>
@@ -1222,7 +1222,7 @@
             </w:tcBorders>
             <w:shd w:fill="FFFFFF" w:val="clear"/>
             <w:tcMar>
-              <w:left w:w="45" w:type="dxa"/>
+              <w:left w:w="42" w:type="dxa"/>
             </w:tcMar>
           </w:tcPr>
           <w:p>
@@ -1308,7 +1308,7 @@
             </w:tcBorders>
             <w:shd w:fill="FFFFFF" w:val="clear"/>
             <w:tcMar>
-              <w:left w:w="45" w:type="dxa"/>
+              <w:left w:w="42" w:type="dxa"/>
             </w:tcMar>
           </w:tcPr>
           <w:p>
@@ -1343,7 +1343,7 @@
         </w:tc>
         <w:tc>
           <w:tcPr>
-            <w:tcW w:w="3207" w:type="dxa"/>
+            <w:tcW w:w="3205" w:type="dxa"/>
             <w:tcBorders>
               <w:top w:val="nil"/>
               <w:left w:val="single" w:sz="2" w:space="0" w:color="000001"/>
@@ -1354,22 +1354,22 @@
             </w:tcBorders>
             <w:shd w:fill="FFFFFF" w:val="clear"/>
             <w:tcMar>
-              <w:left w:w="45" w:type="dxa"/>
-            </w:tcMar>
-          </w:tcPr>
-          <w:p>
-            <w:pPr>
-              <w:pStyle w:val="TableContents"/>
-              <w:rPr/>
-            </w:pPr>
-            <w:r>
-              <w:rPr/>
-            </w:r>
-          </w:p>
-        </w:tc>
-        <w:tc>
-          <w:tcPr>
-            <w:tcW w:w="3219" w:type="dxa"/>
+              <w:left w:w="42" w:type="dxa"/>
+            </w:tcMar>
+          </w:tcPr>
+          <w:p>
+            <w:pPr>
+              <w:pStyle w:val="TableContents"/>
+              <w:rPr/>
+            </w:pPr>
+            <w:r>
+              <w:rPr/>
+            </w:r>
+          </w:p>
+        </w:tc>
+        <w:tc>
+          <w:tcPr>
+            <w:tcW w:w="3221" w:type="dxa"/>
             <w:tcBorders>
               <w:top w:val="nil"/>
               <w:left w:val="single" w:sz="2" w:space="0" w:color="000001"/>
@@ -1380,7 +1380,7 @@
             </w:tcBorders>
             <w:shd w:fill="FFFFFF" w:val="clear"/>
             <w:tcMar>
-              <w:left w:w="45" w:type="dxa"/>
+              <w:left w:w="42" w:type="dxa"/>
             </w:tcMar>
           </w:tcPr>
           <w:p>
@@ -1422,7 +1422,7 @@
             </w:tcBorders>
             <w:shd w:fill="FFFFFF" w:val="clear"/>
             <w:tcMar>
-              <w:left w:w="45" w:type="dxa"/>
+              <w:left w:w="42" w:type="dxa"/>
             </w:tcMar>
           </w:tcPr>
           <w:p>
@@ -1463,7 +1463,7 @@
         </w:tc>
         <w:tc>
           <w:tcPr>
-            <w:tcW w:w="3207" w:type="dxa"/>
+            <w:tcW w:w="3205" w:type="dxa"/>
             <w:tcBorders>
               <w:top w:val="nil"/>
               <w:left w:val="single" w:sz="2" w:space="0" w:color="000001"/>
@@ -1474,7 +1474,7 @@
             </w:tcBorders>
             <w:shd w:fill="FFFFFF" w:val="clear"/>
             <w:tcMar>
-              <w:left w:w="45" w:type="dxa"/>
+              <w:left w:w="42" w:type="dxa"/>
             </w:tcMar>
           </w:tcPr>
           <w:p>
@@ -1490,7 +1490,7 @@
         </w:tc>
         <w:tc>
           <w:tcPr>
-            <w:tcW w:w="3219" w:type="dxa"/>
+            <w:tcW w:w="3221" w:type="dxa"/>
             <w:tcBorders>
               <w:top w:val="nil"/>
               <w:left w:val="single" w:sz="2" w:space="0" w:color="000001"/>
@@ -1501,7 +1501,7 @@
             </w:tcBorders>
             <w:shd w:fill="FFFFFF" w:val="clear"/>
             <w:tcMar>
-              <w:left w:w="45" w:type="dxa"/>
+              <w:left w:w="42" w:type="dxa"/>
             </w:tcMar>
           </w:tcPr>
           <w:p>
@@ -1532,22 +1532,22 @@
             </w:tcBorders>
             <w:shd w:fill="FFFFFF" w:val="clear"/>
             <w:tcMar>
-              <w:left w:w="45" w:type="dxa"/>
-            </w:tcMar>
-          </w:tcPr>
-          <w:p>
-            <w:pPr>
-              <w:pStyle w:val="TableContents"/>
-              <w:rPr/>
-            </w:pPr>
-            <w:r>
-              <w:rPr/>
-            </w:r>
-          </w:p>
-        </w:tc>
-        <w:tc>
-          <w:tcPr>
-            <w:tcW w:w="3207" w:type="dxa"/>
+              <w:left w:w="42" w:type="dxa"/>
+            </w:tcMar>
+          </w:tcPr>
+          <w:p>
+            <w:pPr>
+              <w:pStyle w:val="TableContents"/>
+              <w:rPr/>
+            </w:pPr>
+            <w:r>
+              <w:rPr/>
+            </w:r>
+          </w:p>
+        </w:tc>
+        <w:tc>
+          <w:tcPr>
+            <w:tcW w:w="3205" w:type="dxa"/>
             <w:tcBorders>
               <w:top w:val="nil"/>
               <w:left w:val="single" w:sz="2" w:space="0" w:color="000001"/>
@@ -1558,22 +1558,22 @@
             </w:tcBorders>
             <w:shd w:fill="FFFFFF" w:val="clear"/>
             <w:tcMar>
-              <w:left w:w="45" w:type="dxa"/>
-            </w:tcMar>
-          </w:tcPr>
-          <w:p>
-            <w:pPr>
-              <w:pStyle w:val="TableContents"/>
-              <w:rPr/>
-            </w:pPr>
-            <w:r>
-              <w:rPr/>
-            </w:r>
-          </w:p>
-        </w:tc>
-        <w:tc>
-          <w:tcPr>
-            <w:tcW w:w="3219" w:type="dxa"/>
+              <w:left w:w="42" w:type="dxa"/>
+            </w:tcMar>
+          </w:tcPr>
+          <w:p>
+            <w:pPr>
+              <w:pStyle w:val="TableContents"/>
+              <w:rPr/>
+            </w:pPr>
+            <w:r>
+              <w:rPr/>
+            </w:r>
+          </w:p>
+        </w:tc>
+        <w:tc>
+          <w:tcPr>
+            <w:tcW w:w="3221" w:type="dxa"/>
             <w:tcBorders>
               <w:top w:val="nil"/>
               <w:left w:val="single" w:sz="2" w:space="0" w:color="000001"/>
@@ -1584,7 +1584,7 @@
             </w:tcBorders>
             <w:shd w:fill="FFFFFF" w:val="clear"/>
             <w:tcMar>
-              <w:left w:w="45" w:type="dxa"/>
+              <w:left w:w="42" w:type="dxa"/>
             </w:tcMar>
           </w:tcPr>
           <w:p>
@@ -1615,22 +1615,22 @@
             </w:tcBorders>
             <w:shd w:fill="FFFFFF" w:val="clear"/>
             <w:tcMar>
-              <w:left w:w="45" w:type="dxa"/>
-            </w:tcMar>
-          </w:tcPr>
-          <w:p>
-            <w:pPr>
-              <w:pStyle w:val="TableContents"/>
-              <w:rPr/>
-            </w:pPr>
-            <w:r>
-              <w:rPr/>
-            </w:r>
-          </w:p>
-        </w:tc>
-        <w:tc>
-          <w:tcPr>
-            <w:tcW w:w="3207" w:type="dxa"/>
+              <w:left w:w="42" w:type="dxa"/>
+            </w:tcMar>
+          </w:tcPr>
+          <w:p>
+            <w:pPr>
+              <w:pStyle w:val="TableContents"/>
+              <w:rPr/>
+            </w:pPr>
+            <w:r>
+              <w:rPr/>
+            </w:r>
+          </w:p>
+        </w:tc>
+        <w:tc>
+          <w:tcPr>
+            <w:tcW w:w="3205" w:type="dxa"/>
             <w:tcBorders>
               <w:top w:val="nil"/>
               <w:left w:val="single" w:sz="2" w:space="0" w:color="000001"/>
@@ -1641,22 +1641,22 @@
             </w:tcBorders>
             <w:shd w:fill="FFFFFF" w:val="clear"/>
             <w:tcMar>
-              <w:left w:w="45" w:type="dxa"/>
-            </w:tcMar>
-          </w:tcPr>
-          <w:p>
-            <w:pPr>
-              <w:pStyle w:val="TableContents"/>
-              <w:rPr/>
-            </w:pPr>
-            <w:r>
-              <w:rPr/>
-            </w:r>
-          </w:p>
-        </w:tc>
-        <w:tc>
-          <w:tcPr>
-            <w:tcW w:w="3219" w:type="dxa"/>
+              <w:left w:w="42" w:type="dxa"/>
+            </w:tcMar>
+          </w:tcPr>
+          <w:p>
+            <w:pPr>
+              <w:pStyle w:val="TableContents"/>
+              <w:rPr/>
+            </w:pPr>
+            <w:r>
+              <w:rPr/>
+            </w:r>
+          </w:p>
+        </w:tc>
+        <w:tc>
+          <w:tcPr>
+            <w:tcW w:w="3221" w:type="dxa"/>
             <w:tcBorders>
               <w:top w:val="nil"/>
               <w:left w:val="single" w:sz="2" w:space="0" w:color="000001"/>
@@ -1667,7 +1667,7 @@
             </w:tcBorders>
             <w:shd w:fill="FFFFFF" w:val="clear"/>
             <w:tcMar>
-              <w:left w:w="45" w:type="dxa"/>
+              <w:left w:w="42" w:type="dxa"/>
             </w:tcMar>
           </w:tcPr>
           <w:p>
@@ -1698,22 +1698,22 @@
             </w:tcBorders>
             <w:shd w:fill="FFFFFF" w:val="clear"/>
             <w:tcMar>
-              <w:left w:w="45" w:type="dxa"/>
-            </w:tcMar>
-          </w:tcPr>
-          <w:p>
-            <w:pPr>
-              <w:pStyle w:val="TableContents"/>
-              <w:rPr/>
-            </w:pPr>
-            <w:r>
-              <w:rPr/>
-            </w:r>
-          </w:p>
-        </w:tc>
-        <w:tc>
-          <w:tcPr>
-            <w:tcW w:w="3207" w:type="dxa"/>
+              <w:left w:w="42" w:type="dxa"/>
+            </w:tcMar>
+          </w:tcPr>
+          <w:p>
+            <w:pPr>
+              <w:pStyle w:val="TableContents"/>
+              <w:rPr/>
+            </w:pPr>
+            <w:r>
+              <w:rPr/>
+            </w:r>
+          </w:p>
+        </w:tc>
+        <w:tc>
+          <w:tcPr>
+            <w:tcW w:w="3205" w:type="dxa"/>
             <w:tcBorders>
               <w:top w:val="nil"/>
               <w:left w:val="single" w:sz="2" w:space="0" w:color="000001"/>
@@ -1724,22 +1724,22 @@
             </w:tcBorders>
             <w:shd w:fill="FFFFFF" w:val="clear"/>
             <w:tcMar>
-              <w:left w:w="45" w:type="dxa"/>
-            </w:tcMar>
-          </w:tcPr>
-          <w:p>
-            <w:pPr>
-              <w:pStyle w:val="TableContents"/>
-              <w:rPr/>
-            </w:pPr>
-            <w:r>
-              <w:rPr/>
-            </w:r>
-          </w:p>
-        </w:tc>
-        <w:tc>
-          <w:tcPr>
-            <w:tcW w:w="3219" w:type="dxa"/>
+              <w:left w:w="42" w:type="dxa"/>
+            </w:tcMar>
+          </w:tcPr>
+          <w:p>
+            <w:pPr>
+              <w:pStyle w:val="TableContents"/>
+              <w:rPr/>
+            </w:pPr>
+            <w:r>
+              <w:rPr/>
+            </w:r>
+          </w:p>
+        </w:tc>
+        <w:tc>
+          <w:tcPr>
+            <w:tcW w:w="3221" w:type="dxa"/>
             <w:tcBorders>
               <w:top w:val="nil"/>
               <w:left w:val="single" w:sz="2" w:space="0" w:color="000001"/>
@@ -1750,7 +1750,7 @@
             </w:tcBorders>
             <w:shd w:fill="FFFFFF" w:val="clear"/>
             <w:tcMar>
-              <w:left w:w="45" w:type="dxa"/>
+              <w:left w:w="42" w:type="dxa"/>
             </w:tcMar>
           </w:tcPr>
           <w:p>
@@ -1781,22 +1781,22 @@
             </w:tcBorders>
             <w:shd w:fill="FFFFFF" w:val="clear"/>
             <w:tcMar>
-              <w:left w:w="45" w:type="dxa"/>
-            </w:tcMar>
-          </w:tcPr>
-          <w:p>
-            <w:pPr>
-              <w:pStyle w:val="TableContents"/>
-              <w:rPr/>
-            </w:pPr>
-            <w:r>
-              <w:rPr/>
-            </w:r>
-          </w:p>
-        </w:tc>
-        <w:tc>
-          <w:tcPr>
-            <w:tcW w:w="3207" w:type="dxa"/>
+              <w:left w:w="42" w:type="dxa"/>
+            </w:tcMar>
+          </w:tcPr>
+          <w:p>
+            <w:pPr>
+              <w:pStyle w:val="TableContents"/>
+              <w:rPr/>
+            </w:pPr>
+            <w:r>
+              <w:rPr/>
+            </w:r>
+          </w:p>
+        </w:tc>
+        <w:tc>
+          <w:tcPr>
+            <w:tcW w:w="3205" w:type="dxa"/>
             <w:tcBorders>
               <w:top w:val="nil"/>
               <w:left w:val="single" w:sz="2" w:space="0" w:color="000001"/>
@@ -1807,22 +1807,22 @@
             </w:tcBorders>
             <w:shd w:fill="FFFFFF" w:val="clear"/>
             <w:tcMar>
-              <w:left w:w="45" w:type="dxa"/>
-            </w:tcMar>
-          </w:tcPr>
-          <w:p>
-            <w:pPr>
-              <w:pStyle w:val="TableContents"/>
-              <w:rPr/>
-            </w:pPr>
-            <w:r>
-              <w:rPr/>
-            </w:r>
-          </w:p>
-        </w:tc>
-        <w:tc>
-          <w:tcPr>
-            <w:tcW w:w="3219" w:type="dxa"/>
+              <w:left w:w="42" w:type="dxa"/>
+            </w:tcMar>
+          </w:tcPr>
+          <w:p>
+            <w:pPr>
+              <w:pStyle w:val="TableContents"/>
+              <w:rPr/>
+            </w:pPr>
+            <w:r>
+              <w:rPr/>
+            </w:r>
+          </w:p>
+        </w:tc>
+        <w:tc>
+          <w:tcPr>
+            <w:tcW w:w="3221" w:type="dxa"/>
             <w:tcBorders>
               <w:top w:val="nil"/>
               <w:left w:val="single" w:sz="2" w:space="0" w:color="000001"/>
@@ -1833,7 +1833,7 @@
             </w:tcBorders>
             <w:shd w:fill="FFFFFF" w:val="clear"/>
             <w:tcMar>
-              <w:left w:w="45" w:type="dxa"/>
+              <w:left w:w="42" w:type="dxa"/>
             </w:tcMar>
           </w:tcPr>
           <w:p>
@@ -1864,22 +1864,22 @@
             </w:tcBorders>
             <w:shd w:fill="FFFFFF" w:val="clear"/>
             <w:tcMar>
-              <w:left w:w="45" w:type="dxa"/>
-            </w:tcMar>
-          </w:tcPr>
-          <w:p>
-            <w:pPr>
-              <w:pStyle w:val="TableContents"/>
-              <w:rPr/>
-            </w:pPr>
-            <w:r>
-              <w:rPr/>
-            </w:r>
-          </w:p>
-        </w:tc>
-        <w:tc>
-          <w:tcPr>
-            <w:tcW w:w="3207" w:type="dxa"/>
+              <w:left w:w="42" w:type="dxa"/>
+            </w:tcMar>
+          </w:tcPr>
+          <w:p>
+            <w:pPr>
+              <w:pStyle w:val="TableContents"/>
+              <w:rPr/>
+            </w:pPr>
+            <w:r>
+              <w:rPr/>
+            </w:r>
+          </w:p>
+        </w:tc>
+        <w:tc>
+          <w:tcPr>
+            <w:tcW w:w="3205" w:type="dxa"/>
             <w:tcBorders>
               <w:top w:val="nil"/>
               <w:left w:val="single" w:sz="2" w:space="0" w:color="000001"/>
@@ -1890,22 +1890,22 @@
             </w:tcBorders>
             <w:shd w:fill="FFFFFF" w:val="clear"/>
             <w:tcMar>
-              <w:left w:w="45" w:type="dxa"/>
-            </w:tcMar>
-          </w:tcPr>
-          <w:p>
-            <w:pPr>
-              <w:pStyle w:val="TableContents"/>
-              <w:rPr/>
-            </w:pPr>
-            <w:r>
-              <w:rPr/>
-            </w:r>
-          </w:p>
-        </w:tc>
-        <w:tc>
-          <w:tcPr>
-            <w:tcW w:w="3219" w:type="dxa"/>
+              <w:left w:w="42" w:type="dxa"/>
+            </w:tcMar>
+          </w:tcPr>
+          <w:p>
+            <w:pPr>
+              <w:pStyle w:val="TableContents"/>
+              <w:rPr/>
+            </w:pPr>
+            <w:r>
+              <w:rPr/>
+            </w:r>
+          </w:p>
+        </w:tc>
+        <w:tc>
+          <w:tcPr>
+            <w:tcW w:w="3221" w:type="dxa"/>
             <w:tcBorders>
               <w:top w:val="nil"/>
               <w:left w:val="single" w:sz="2" w:space="0" w:color="000001"/>
@@ -1916,7 +1916,7 @@
             </w:tcBorders>
             <w:shd w:fill="FFFFFF" w:val="clear"/>
             <w:tcMar>
-              <w:left w:w="45" w:type="dxa"/>
+              <w:left w:w="42" w:type="dxa"/>
             </w:tcMar>
           </w:tcPr>
           <w:p>
@@ -1947,22 +1947,22 @@
             </w:tcBorders>
             <w:shd w:fill="FFFFFF" w:val="clear"/>
             <w:tcMar>
-              <w:left w:w="45" w:type="dxa"/>
-            </w:tcMar>
-          </w:tcPr>
-          <w:p>
-            <w:pPr>
-              <w:pStyle w:val="TableContents"/>
-              <w:rPr/>
-            </w:pPr>
-            <w:r>
-              <w:rPr/>
-            </w:r>
-          </w:p>
-        </w:tc>
-        <w:tc>
-          <w:tcPr>
-            <w:tcW w:w="3207" w:type="dxa"/>
+              <w:left w:w="42" w:type="dxa"/>
+            </w:tcMar>
+          </w:tcPr>
+          <w:p>
+            <w:pPr>
+              <w:pStyle w:val="TableContents"/>
+              <w:rPr/>
+            </w:pPr>
+            <w:r>
+              <w:rPr/>
+            </w:r>
+          </w:p>
+        </w:tc>
+        <w:tc>
+          <w:tcPr>
+            <w:tcW w:w="3205" w:type="dxa"/>
             <w:tcBorders>
               <w:top w:val="nil"/>
               <w:left w:val="single" w:sz="2" w:space="0" w:color="000001"/>
@@ -1973,22 +1973,22 @@
             </w:tcBorders>
             <w:shd w:fill="FFFFFF" w:val="clear"/>
             <w:tcMar>
-              <w:left w:w="45" w:type="dxa"/>
-            </w:tcMar>
-          </w:tcPr>
-          <w:p>
-            <w:pPr>
-              <w:pStyle w:val="TableContents"/>
-              <w:rPr/>
-            </w:pPr>
-            <w:r>
-              <w:rPr/>
-            </w:r>
-          </w:p>
-        </w:tc>
-        <w:tc>
-          <w:tcPr>
-            <w:tcW w:w="3219" w:type="dxa"/>
+              <w:left w:w="42" w:type="dxa"/>
+            </w:tcMar>
+          </w:tcPr>
+          <w:p>
+            <w:pPr>
+              <w:pStyle w:val="TableContents"/>
+              <w:rPr/>
+            </w:pPr>
+            <w:r>
+              <w:rPr/>
+            </w:r>
+          </w:p>
+        </w:tc>
+        <w:tc>
+          <w:tcPr>
+            <w:tcW w:w="3221" w:type="dxa"/>
             <w:tcBorders>
               <w:top w:val="nil"/>
               <w:left w:val="single" w:sz="2" w:space="0" w:color="000001"/>
@@ -1999,7 +1999,7 @@
             </w:tcBorders>
             <w:shd w:fill="FFFFFF" w:val="clear"/>
             <w:tcMar>
-              <w:left w:w="45" w:type="dxa"/>
+              <w:left w:w="42" w:type="dxa"/>
             </w:tcMar>
           </w:tcPr>
           <w:p>
@@ -2030,22 +2030,22 @@
             </w:tcBorders>
             <w:shd w:fill="FFFFFF" w:val="clear"/>
             <w:tcMar>
-              <w:left w:w="45" w:type="dxa"/>
-            </w:tcMar>
-          </w:tcPr>
-          <w:p>
-            <w:pPr>
-              <w:pStyle w:val="TableContents"/>
-              <w:rPr/>
-            </w:pPr>
-            <w:r>
-              <w:rPr/>
-            </w:r>
-          </w:p>
-        </w:tc>
-        <w:tc>
-          <w:tcPr>
-            <w:tcW w:w="3207" w:type="dxa"/>
+              <w:left w:w="42" w:type="dxa"/>
+            </w:tcMar>
+          </w:tcPr>
+          <w:p>
+            <w:pPr>
+              <w:pStyle w:val="TableContents"/>
+              <w:rPr/>
+            </w:pPr>
+            <w:r>
+              <w:rPr/>
+            </w:r>
+          </w:p>
+        </w:tc>
+        <w:tc>
+          <w:tcPr>
+            <w:tcW w:w="3205" w:type="dxa"/>
             <w:tcBorders>
               <w:top w:val="nil"/>
               <w:left w:val="single" w:sz="2" w:space="0" w:color="000001"/>
@@ -2056,22 +2056,22 @@
             </w:tcBorders>
             <w:shd w:fill="FFFFFF" w:val="clear"/>
             <w:tcMar>
-              <w:left w:w="45" w:type="dxa"/>
-            </w:tcMar>
-          </w:tcPr>
-          <w:p>
-            <w:pPr>
-              <w:pStyle w:val="TableContents"/>
-              <w:rPr/>
-            </w:pPr>
-            <w:r>
-              <w:rPr/>
-            </w:r>
-          </w:p>
-        </w:tc>
-        <w:tc>
-          <w:tcPr>
-            <w:tcW w:w="3219" w:type="dxa"/>
+              <w:left w:w="42" w:type="dxa"/>
+            </w:tcMar>
+          </w:tcPr>
+          <w:p>
+            <w:pPr>
+              <w:pStyle w:val="TableContents"/>
+              <w:rPr/>
+            </w:pPr>
+            <w:r>
+              <w:rPr/>
+            </w:r>
+          </w:p>
+        </w:tc>
+        <w:tc>
+          <w:tcPr>
+            <w:tcW w:w="3221" w:type="dxa"/>
             <w:tcBorders>
               <w:top w:val="nil"/>
               <w:left w:val="single" w:sz="2" w:space="0" w:color="000001"/>
@@ -2082,7 +2082,7 @@
             </w:tcBorders>
             <w:shd w:fill="FFFFFF" w:val="clear"/>
             <w:tcMar>
-              <w:left w:w="45" w:type="dxa"/>
+              <w:left w:w="42" w:type="dxa"/>
             </w:tcMar>
           </w:tcPr>
           <w:p>
@@ -2113,22 +2113,22 @@
             </w:tcBorders>
             <w:shd w:fill="FFFFFF" w:val="clear"/>
             <w:tcMar>
-              <w:left w:w="45" w:type="dxa"/>
-            </w:tcMar>
-          </w:tcPr>
-          <w:p>
-            <w:pPr>
-              <w:pStyle w:val="TableContents"/>
-              <w:rPr/>
-            </w:pPr>
-            <w:r>
-              <w:rPr/>
-            </w:r>
-          </w:p>
-        </w:tc>
-        <w:tc>
-          <w:tcPr>
-            <w:tcW w:w="3207" w:type="dxa"/>
+              <w:left w:w="42" w:type="dxa"/>
+            </w:tcMar>
+          </w:tcPr>
+          <w:p>
+            <w:pPr>
+              <w:pStyle w:val="TableContents"/>
+              <w:rPr/>
+            </w:pPr>
+            <w:r>
+              <w:rPr/>
+            </w:r>
+          </w:p>
+        </w:tc>
+        <w:tc>
+          <w:tcPr>
+            <w:tcW w:w="3205" w:type="dxa"/>
             <w:tcBorders>
               <w:top w:val="nil"/>
               <w:left w:val="single" w:sz="2" w:space="0" w:color="000001"/>
@@ -2139,22 +2139,22 @@
             </w:tcBorders>
             <w:shd w:fill="FFFFFF" w:val="clear"/>
             <w:tcMar>
-              <w:left w:w="45" w:type="dxa"/>
-            </w:tcMar>
-          </w:tcPr>
-          <w:p>
-            <w:pPr>
-              <w:pStyle w:val="TableContents"/>
-              <w:rPr/>
-            </w:pPr>
-            <w:r>
-              <w:rPr/>
-            </w:r>
-          </w:p>
-        </w:tc>
-        <w:tc>
-          <w:tcPr>
-            <w:tcW w:w="3219" w:type="dxa"/>
+              <w:left w:w="42" w:type="dxa"/>
+            </w:tcMar>
+          </w:tcPr>
+          <w:p>
+            <w:pPr>
+              <w:pStyle w:val="TableContents"/>
+              <w:rPr/>
+            </w:pPr>
+            <w:r>
+              <w:rPr/>
+            </w:r>
+          </w:p>
+        </w:tc>
+        <w:tc>
+          <w:tcPr>
+            <w:tcW w:w="3221" w:type="dxa"/>
             <w:tcBorders>
               <w:top w:val="nil"/>
               <w:left w:val="single" w:sz="2" w:space="0" w:color="000001"/>
@@ -2165,7 +2165,7 @@
             </w:tcBorders>
             <w:shd w:fill="FFFFFF" w:val="clear"/>
             <w:tcMar>
-              <w:left w:w="45" w:type="dxa"/>
+              <w:left w:w="42" w:type="dxa"/>
             </w:tcMar>
           </w:tcPr>
           <w:p>
@@ -6195,17 +6195,17 @@
       </w:pPr>
       <w:r>
         <w:rPr/>
-        <w:t>openstack endpoint create --region RegionOne monasca public http://192.168.1.143:8082/v2.0</w:t>
-      </w:r>
-    </w:p>
-    <w:p>
-      <w:pPr>
-        <w:pStyle w:val="PreformattedText"/>
-        <w:rPr/>
-      </w:pPr>
-      <w:r>
-        <w:rPr/>
-        <w:t>openstack endpoint create --region RegionOne monasca internal http://192.168.1.143:8082/v2.0</w:t>
+        <w:t>openstack endpoint create --region RegionOne monasca public http://157.159.232.245:8082/v2.0</w:t>
+      </w:r>
+    </w:p>
+    <w:p>
+      <w:pPr>
+        <w:pStyle w:val="PreformattedText"/>
+        <w:rPr/>
+      </w:pPr>
+      <w:r>
+        <w:rPr/>
+        <w:t>openstack endpoint create --region RegionOne monasca internal http://157.159.232.245:8082/v2.0</w:t>
       </w:r>
     </w:p>
     <w:p>
@@ -6216,7 +6216,7 @@
       </w:pPr>
       <w:r>
         <w:rPr/>
-        <w:t>openstack endpoint create --region RegionOne monasca admin http://192.168.1.143:8082/v2.0</w:t>
+        <w:t>openstack endpoint create --region RegionOne monasca admin http://157.159.232.245:8082/v2.0</w:t>
       </w:r>
     </w:p>
     <w:p>
@@ -6253,6 +6253,7 @@
       </w:pPr>
       <w:r>
         <w:rPr/>
+        <w:t>openstack endpoint create --region RegionOne monasca --publicurl http://157.159.232.245:8082/v2.0 --internalurl http://157.159.232.245:8082/v2.0 --adminurl http://157.159.232.245:8082/v2.0</w:t>
       </w:r>
     </w:p>
     <w:p>
@@ -7084,12 +7085,24 @@
           <w:rPr>
             <w:rStyle w:val="InternetLink"/>
           </w:rPr>
-          <w:t>http://157.159.232.243:35357/v3</w:t>
+          <w:t>http://157.159.232.24</w:t>
+        </w:r>
+        <w:r>
+          <w:rPr>
+            <w:rStyle w:val="InternetLink"/>
+          </w:rPr>
+          <w:t>5</w:t>
+        </w:r>
+        <w:r>
+          <w:rPr>
+            <w:rStyle w:val="InternetLink"/>
+          </w:rPr>
+          <w:t>:35357/v3</w:t>
         </w:r>
       </w:hyperlink>
       <w:r>
         <w:rPr/>
-        <w:t xml:space="preserve"> –monasca_url \ http://10.11.12.5:8082/v2.0 --config_dir /etc/monasca/agent –log_dir \ /var/log/monasca/agent --overwrite</w:t>
+        <w:t xml:space="preserve"> –monasca_url \ http://157.159.232.245:8082/v2.0 --config_dir /etc/monasca/agent –log_dir \ /var/log/monasca/agent --overwrite</w:t>
       </w:r>
     </w:p>
     <w:p>
@@ -7164,7 +7177,7 @@
     <w:tbl>
       <w:tblPr>
         <w:jc w:val="left"/>
-        <w:tblInd w:w="47" w:type="dxa"/>
+        <w:tblInd w:w="45" w:type="dxa"/>
         <w:tblBorders>
           <w:top w:val="single" w:sz="2" w:space="0" w:color="000001"/>
           <w:left w:val="single" w:sz="2" w:space="0" w:color="000001"/>
@@ -7175,15 +7188,15 @@
         </w:tblBorders>
         <w:tblCellMar>
           <w:top w:w="55" w:type="dxa"/>
-          <w:left w:w="45" w:type="dxa"/>
+          <w:left w:w="42" w:type="dxa"/>
           <w:bottom w:w="55" w:type="dxa"/>
           <w:right w:w="55" w:type="dxa"/>
         </w:tblCellMar>
       </w:tblPr>
       <w:tblGrid>
         <w:gridCol w:w="3212"/>
-        <w:gridCol w:w="3207"/>
-        <w:gridCol w:w="3219"/>
+        <w:gridCol w:w="3205"/>
+        <w:gridCol w:w="3221"/>
       </w:tblGrid>
       <w:tr>
         <w:trPr>
@@ -7203,7 +7216,7 @@
             </w:tcBorders>
             <w:shd w:fill="FFFFFF" w:val="clear"/>
             <w:tcMar>
-              <w:left w:w="45" w:type="dxa"/>
+              <w:left w:w="42" w:type="dxa"/>
             </w:tcMar>
           </w:tcPr>
           <w:p>
@@ -7219,7 +7232,7 @@
         </w:tc>
         <w:tc>
           <w:tcPr>
-            <w:tcW w:w="3207" w:type="dxa"/>
+            <w:tcW w:w="3205" w:type="dxa"/>
             <w:tcBorders>
               <w:top w:val="single" w:sz="2" w:space="0" w:color="000001"/>
               <w:left w:val="single" w:sz="2" w:space="0" w:color="000001"/>
@@ -7230,7 +7243,7 @@
             </w:tcBorders>
             <w:shd w:fill="FFFFFF" w:val="clear"/>
             <w:tcMar>
-              <w:left w:w="45" w:type="dxa"/>
+              <w:left w:w="42" w:type="dxa"/>
             </w:tcMar>
           </w:tcPr>
           <w:p>
@@ -7246,7 +7259,7 @@
         </w:tc>
         <w:tc>
           <w:tcPr>
-            <w:tcW w:w="3219" w:type="dxa"/>
+            <w:tcW w:w="3221" w:type="dxa"/>
             <w:tcBorders>
               <w:top w:val="single" w:sz="2" w:space="0" w:color="000001"/>
               <w:left w:val="single" w:sz="2" w:space="0" w:color="000001"/>
@@ -7257,7 +7270,7 @@
             </w:tcBorders>
             <w:shd w:fill="FFFFFF" w:val="clear"/>
             <w:tcMar>
-              <w:left w:w="45" w:type="dxa"/>
+              <w:left w:w="42" w:type="dxa"/>
             </w:tcMar>
           </w:tcPr>
           <w:p>
@@ -7289,7 +7302,7 @@
             </w:tcBorders>
             <w:shd w:fill="FFFFFF" w:val="clear"/>
             <w:tcMar>
-              <w:left w:w="45" w:type="dxa"/>
+              <w:left w:w="42" w:type="dxa"/>
             </w:tcMar>
           </w:tcPr>
           <w:p>
@@ -7315,7 +7328,7 @@
         </w:tc>
         <w:tc>
           <w:tcPr>
-            <w:tcW w:w="3207" w:type="dxa"/>
+            <w:tcW w:w="3205" w:type="dxa"/>
             <w:tcBorders>
               <w:top w:val="nil"/>
               <w:left w:val="single" w:sz="2" w:space="0" w:color="000001"/>
@@ -7326,22 +7339,22 @@
             </w:tcBorders>
             <w:shd w:fill="FFFFFF" w:val="clear"/>
             <w:tcMar>
-              <w:left w:w="45" w:type="dxa"/>
-            </w:tcMar>
-          </w:tcPr>
-          <w:p>
-            <w:pPr>
-              <w:pStyle w:val="TableContents"/>
-              <w:rPr/>
-            </w:pPr>
-            <w:r>
-              <w:rPr/>
-            </w:r>
-          </w:p>
-        </w:tc>
-        <w:tc>
-          <w:tcPr>
-            <w:tcW w:w="3219" w:type="dxa"/>
+              <w:left w:w="42" w:type="dxa"/>
+            </w:tcMar>
+          </w:tcPr>
+          <w:p>
+            <w:pPr>
+              <w:pStyle w:val="TableContents"/>
+              <w:rPr/>
+            </w:pPr>
+            <w:r>
+              <w:rPr/>
+            </w:r>
+          </w:p>
+        </w:tc>
+        <w:tc>
+          <w:tcPr>
+            <w:tcW w:w="3221" w:type="dxa"/>
             <w:tcBorders>
               <w:top w:val="nil"/>
               <w:left w:val="single" w:sz="2" w:space="0" w:color="000001"/>
@@ -7352,7 +7365,7 @@
             </w:tcBorders>
             <w:shd w:fill="FFFFFF" w:val="clear"/>
             <w:tcMar>
-              <w:left w:w="45" w:type="dxa"/>
+              <w:left w:w="42" w:type="dxa"/>
             </w:tcMar>
           </w:tcPr>
           <w:p>
@@ -7383,7 +7396,7 @@
             </w:tcBorders>
             <w:shd w:fill="FFFFFF" w:val="clear"/>
             <w:tcMar>
-              <w:left w:w="45" w:type="dxa"/>
+              <w:left w:w="42" w:type="dxa"/>
             </w:tcMar>
           </w:tcPr>
           <w:p>
@@ -7413,7 +7426,7 @@
         </w:tc>
         <w:tc>
           <w:tcPr>
-            <w:tcW w:w="3207" w:type="dxa"/>
+            <w:tcW w:w="3205" w:type="dxa"/>
             <w:tcBorders>
               <w:top w:val="nil"/>
               <w:left w:val="single" w:sz="2" w:space="0" w:color="000001"/>
@@ -7424,7 +7437,7 @@
             </w:tcBorders>
             <w:shd w:fill="FFFFFF" w:val="clear"/>
             <w:tcMar>
-              <w:left w:w="45" w:type="dxa"/>
+              <w:left w:w="42" w:type="dxa"/>
             </w:tcMar>
           </w:tcPr>
           <w:p>
@@ -7440,7 +7453,7 @@
         </w:tc>
         <w:tc>
           <w:tcPr>
-            <w:tcW w:w="3219" w:type="dxa"/>
+            <w:tcW w:w="3221" w:type="dxa"/>
             <w:tcBorders>
               <w:top w:val="nil"/>
               <w:left w:val="single" w:sz="2" w:space="0" w:color="000001"/>
@@ -7451,7 +7464,7 @@
             </w:tcBorders>
             <w:shd w:fill="FFFFFF" w:val="clear"/>
             <w:tcMar>
-              <w:left w:w="45" w:type="dxa"/>
+              <w:left w:w="42" w:type="dxa"/>
             </w:tcMar>
           </w:tcPr>
           <w:p>
@@ -7483,7 +7496,7 @@
             </w:tcBorders>
             <w:shd w:fill="FFFFFF" w:val="clear"/>
             <w:tcMar>
-              <w:left w:w="45" w:type="dxa"/>
+              <w:left w:w="42" w:type="dxa"/>
             </w:tcMar>
           </w:tcPr>
           <w:p>
@@ -7499,7 +7512,7 @@
         </w:tc>
         <w:tc>
           <w:tcPr>
-            <w:tcW w:w="3207" w:type="dxa"/>
+            <w:tcW w:w="3205" w:type="dxa"/>
             <w:tcBorders>
               <w:top w:val="nil"/>
               <w:left w:val="single" w:sz="2" w:space="0" w:color="000001"/>
@@ -7510,22 +7523,22 @@
             </w:tcBorders>
             <w:shd w:fill="FFFFFF" w:val="clear"/>
             <w:tcMar>
-              <w:left w:w="45" w:type="dxa"/>
-            </w:tcMar>
-          </w:tcPr>
-          <w:p>
-            <w:pPr>
-              <w:pStyle w:val="TableContents"/>
-              <w:rPr/>
-            </w:pPr>
-            <w:r>
-              <w:rPr/>
-            </w:r>
-          </w:p>
-        </w:tc>
-        <w:tc>
-          <w:tcPr>
-            <w:tcW w:w="3219" w:type="dxa"/>
+              <w:left w:w="42" w:type="dxa"/>
+            </w:tcMar>
+          </w:tcPr>
+          <w:p>
+            <w:pPr>
+              <w:pStyle w:val="TableContents"/>
+              <w:rPr/>
+            </w:pPr>
+            <w:r>
+              <w:rPr/>
+            </w:r>
+          </w:p>
+        </w:tc>
+        <w:tc>
+          <w:tcPr>
+            <w:tcW w:w="3221" w:type="dxa"/>
             <w:tcBorders>
               <w:top w:val="nil"/>
               <w:left w:val="single" w:sz="2" w:space="0" w:color="000001"/>
@@ -7536,7 +7549,7 @@
             </w:tcBorders>
             <w:shd w:fill="FFFFFF" w:val="clear"/>
             <w:tcMar>
-              <w:left w:w="45" w:type="dxa"/>
+              <w:left w:w="42" w:type="dxa"/>
             </w:tcMar>
           </w:tcPr>
           <w:p>
@@ -7567,7 +7580,7 @@
             </w:tcBorders>
             <w:shd w:fill="FFFFFF" w:val="clear"/>
             <w:tcMar>
-              <w:left w:w="45" w:type="dxa"/>
+              <w:left w:w="42" w:type="dxa"/>
             </w:tcMar>
           </w:tcPr>
           <w:p>
@@ -7621,7 +7634,7 @@
         </w:tc>
         <w:tc>
           <w:tcPr>
-            <w:tcW w:w="3207" w:type="dxa"/>
+            <w:tcW w:w="3205" w:type="dxa"/>
             <w:tcBorders>
               <w:top w:val="nil"/>
               <w:left w:val="single" w:sz="2" w:space="0" w:color="000001"/>
@@ -7632,22 +7645,22 @@
             </w:tcBorders>
             <w:shd w:fill="FFFFFF" w:val="clear"/>
             <w:tcMar>
-              <w:left w:w="45" w:type="dxa"/>
-            </w:tcMar>
-          </w:tcPr>
-          <w:p>
-            <w:pPr>
-              <w:pStyle w:val="TableContents"/>
-              <w:rPr/>
-            </w:pPr>
-            <w:r>
-              <w:rPr/>
-            </w:r>
-          </w:p>
-        </w:tc>
-        <w:tc>
-          <w:tcPr>
-            <w:tcW w:w="3219" w:type="dxa"/>
+              <w:left w:w="42" w:type="dxa"/>
+            </w:tcMar>
+          </w:tcPr>
+          <w:p>
+            <w:pPr>
+              <w:pStyle w:val="TableContents"/>
+              <w:rPr/>
+            </w:pPr>
+            <w:r>
+              <w:rPr/>
+            </w:r>
+          </w:p>
+        </w:tc>
+        <w:tc>
+          <w:tcPr>
+            <w:tcW w:w="3221" w:type="dxa"/>
             <w:tcBorders>
               <w:top w:val="nil"/>
               <w:left w:val="single" w:sz="2" w:space="0" w:color="000001"/>
@@ -7658,7 +7671,7 @@
             </w:tcBorders>
             <w:shd w:fill="FFFFFF" w:val="clear"/>
             <w:tcMar>
-              <w:left w:w="45" w:type="dxa"/>
+              <w:left w:w="42" w:type="dxa"/>
             </w:tcMar>
           </w:tcPr>
           <w:p>
@@ -7689,7 +7702,7 @@
             </w:tcBorders>
             <w:shd w:fill="FFFFFF" w:val="clear"/>
             <w:tcMar>
-              <w:left w:w="45" w:type="dxa"/>
+              <w:left w:w="42" w:type="dxa"/>
             </w:tcMar>
           </w:tcPr>
           <w:p>
@@ -7737,7 +7750,7 @@
         </w:tc>
         <w:tc>
           <w:tcPr>
-            <w:tcW w:w="3207" w:type="dxa"/>
+            <w:tcW w:w="3205" w:type="dxa"/>
             <w:tcBorders>
               <w:top w:val="nil"/>
               <w:left w:val="single" w:sz="2" w:space="0" w:color="000001"/>
@@ -7748,7 +7761,7 @@
             </w:tcBorders>
             <w:shd w:fill="FFFFFF" w:val="clear"/>
             <w:tcMar>
-              <w:left w:w="45" w:type="dxa"/>
+              <w:left w:w="42" w:type="dxa"/>
             </w:tcMar>
           </w:tcPr>
           <w:p>
@@ -7773,7 +7786,7 @@
         </w:tc>
         <w:tc>
           <w:tcPr>
-            <w:tcW w:w="3219" w:type="dxa"/>
+            <w:tcW w:w="3221" w:type="dxa"/>
             <w:tcBorders>
               <w:top w:val="nil"/>
               <w:left w:val="single" w:sz="2" w:space="0" w:color="000001"/>
@@ -7784,7 +7797,1055 @@
             </w:tcBorders>
             <w:shd w:fill="FFFFFF" w:val="clear"/>
             <w:tcMar>
-              <w:left w:w="45" w:type="dxa"/>
+              <w:left w:w="42" w:type="dxa"/>
+            </w:tcMar>
+          </w:tcPr>
+          <w:p>
+            <w:pPr>
+              <w:pStyle w:val="TableContents"/>
+              <w:rPr/>
+            </w:pPr>
+            <w:r>
+              <w:rPr/>
+            </w:r>
+          </w:p>
+        </w:tc>
+      </w:tr>
+      <w:tr>
+        <w:trPr>
+          <w:cantSplit w:val="false"/>
+        </w:trPr>
+        <w:tc>
+          <w:tcPr>
+            <w:tcW w:w="3212" w:type="dxa"/>
+            <w:tcBorders>
+              <w:top w:val="nil"/>
+              <w:left w:val="single" w:sz="2" w:space="0" w:color="000001"/>
+              <w:bottom w:val="single" w:sz="2" w:space="0" w:color="000001"/>
+              <w:insideH w:val="single" w:sz="2" w:space="0" w:color="000001"/>
+              <w:right w:val="nil"/>
+              <w:insideV w:val="nil"/>
+            </w:tcBorders>
+            <w:shd w:fill="FFFFFF" w:val="clear"/>
+            <w:tcMar>
+              <w:left w:w="42" w:type="dxa"/>
+            </w:tcMar>
+          </w:tcPr>
+          <w:p>
+            <w:pPr>
+              <w:pStyle w:val="PreformattedText"/>
+              <w:rPr>
+                <w:rStyle w:val="SourceText"/>
+              </w:rPr>
+            </w:pPr>
+            <w:r>
+              <w:rPr>
+                <w:rStyle w:val="SourceText"/>
+              </w:rPr>
+              <w:t>sudo pip install falcon</w:t>
+            </w:r>
+          </w:p>
+          <w:p>
+            <w:pPr>
+              <w:pStyle w:val="PreformattedText"/>
+              <w:rPr>
+                <w:rStyle w:val="SourceText"/>
+              </w:rPr>
+            </w:pPr>
+            <w:r>
+              <w:rPr>
+                <w:rStyle w:val="SourceText"/>
+              </w:rPr>
+              <w:t>sudo apt-get install python-oslo-log</w:t>
+            </w:r>
+          </w:p>
+          <w:p>
+            <w:pPr>
+              <w:pStyle w:val="PreformattedText"/>
+              <w:rPr>
+                <w:rStyle w:val="SourceText"/>
+              </w:rPr>
+            </w:pPr>
+            <w:r>
+              <w:rPr>
+                <w:rStyle w:val="SourceText"/>
+              </w:rPr>
+              <w:t>sudo apt-get install python-keystonemiddleware</w:t>
+            </w:r>
+          </w:p>
+          <w:p>
+            <w:pPr>
+              <w:pStyle w:val="PreformattedText"/>
+              <w:rPr>
+                <w:rStyle w:val="SourceText"/>
+              </w:rPr>
+            </w:pPr>
+            <w:r>
+              <w:rPr>
+                <w:rStyle w:val="SourceText"/>
+              </w:rPr>
+              <w:t>sudo apt-get install python-oslo-middleware</w:t>
+            </w:r>
+          </w:p>
+          <w:p>
+            <w:pPr>
+              <w:pStyle w:val="PreformattedText"/>
+              <w:rPr>
+                <w:rStyle w:val="SourceText"/>
+              </w:rPr>
+            </w:pPr>
+            <w:r>
+              <w:rPr>
+                <w:rStyle w:val="SourceText"/>
+              </w:rPr>
+              <w:t>sudo pip install simplejson</w:t>
+            </w:r>
+          </w:p>
+          <w:p>
+            <w:pPr>
+              <w:pStyle w:val="PreformattedText"/>
+              <w:rPr>
+                <w:rStyle w:val="SourceText"/>
+              </w:rPr>
+            </w:pPr>
+            <w:r>
+              <w:rPr>
+                <w:rStyle w:val="SourceText"/>
+              </w:rPr>
+              <w:t>sudo pip install voluptuous</w:t>
+            </w:r>
+          </w:p>
+          <w:p>
+            <w:pPr>
+              <w:pStyle w:val="PreformattedText"/>
+              <w:rPr>
+                <w:rStyle w:val="SourceText"/>
+              </w:rPr>
+            </w:pPr>
+            <w:r>
+              <w:rPr>
+                <w:rStyle w:val="SourceText"/>
+              </w:rPr>
+              <w:t>sudo pip install kafka</w:t>
+            </w:r>
+          </w:p>
+          <w:p>
+            <w:pPr>
+              <w:pStyle w:val="PreformattedText"/>
+              <w:rPr>
+                <w:rStyle w:val="SourceText"/>
+              </w:rPr>
+            </w:pPr>
+            <w:r>
+              <w:rPr>
+                <w:rStyle w:val="SourceText"/>
+              </w:rPr>
+              <w:t>sudo pip install influxdb</w:t>
+            </w:r>
+          </w:p>
+          <w:p>
+            <w:pPr>
+              <w:pStyle w:val="PreformattedText"/>
+              <w:rPr>
+                <w:rStyle w:val="SourceText"/>
+              </w:rPr>
+            </w:pPr>
+            <w:r>
+              <w:rPr>
+                <w:rStyle w:val="SourceText"/>
+              </w:rPr>
+              <w:t>sudo pip install pyparsing</w:t>
+            </w:r>
+          </w:p>
+          <w:p>
+            <w:pPr>
+              <w:pStyle w:val="PreformattedText"/>
+              <w:rPr>
+                <w:rStyle w:val="SourceText"/>
+              </w:rPr>
+            </w:pPr>
+            <w:r>
+              <w:rPr>
+                <w:rStyle w:val="SourceText"/>
+              </w:rPr>
+              <w:t>sudo pip install pymysql</w:t>
+            </w:r>
+          </w:p>
+          <w:p>
+            <w:pPr>
+              <w:pStyle w:val="PreformattedText"/>
+              <w:spacing w:before="0" w:after="283"/>
+              <w:rPr>
+                <w:rStyle w:val="SourceText"/>
+              </w:rPr>
+            </w:pPr>
+            <w:r>
+              <w:rPr>
+                <w:rStyle w:val="SourceText"/>
+              </w:rPr>
+              <w:t>sudo pip install validate_email</w:t>
+            </w:r>
+          </w:p>
+          <w:p>
+            <w:pPr>
+              <w:pStyle w:val="TableContents"/>
+              <w:rPr/>
+            </w:pPr>
+            <w:r>
+              <w:rPr/>
+            </w:r>
+          </w:p>
+          <w:p>
+            <w:pPr>
+              <w:pStyle w:val="TextBody"/>
+              <w:rPr>
+                <w:rStyle w:val="SourceText"/>
+              </w:rPr>
+            </w:pPr>
+            <w:r>
+              <w:rPr/>
+              <w:t xml:space="preserve">Make sure paste.deploy is installed to have gunicorn to run. Use the command </w:t>
+            </w:r>
+            <w:r>
+              <w:rPr>
+                <w:rStyle w:val="SourceText"/>
+              </w:rPr>
+              <w:t>sudo pip install PasteDeploy</w:t>
+            </w:r>
+            <w:r>
+              <w:rPr/>
+              <w:t xml:space="preserve">, and eventlet with </w:t>
+            </w:r>
+            <w:r>
+              <w:rPr>
+                <w:rStyle w:val="SourceText"/>
+              </w:rPr>
+              <w:t>sudo pip install eventlet</w:t>
+            </w:r>
+          </w:p>
+          <w:p>
+            <w:pPr>
+              <w:pStyle w:val="TableContents"/>
+              <w:rPr/>
+            </w:pPr>
+            <w:r>
+              <w:rPr/>
+            </w:r>
+          </w:p>
+        </w:tc>
+        <w:tc>
+          <w:tcPr>
+            <w:tcW w:w="3205" w:type="dxa"/>
+            <w:tcBorders>
+              <w:top w:val="nil"/>
+              <w:left w:val="single" w:sz="2" w:space="0" w:color="000001"/>
+              <w:bottom w:val="single" w:sz="2" w:space="0" w:color="000001"/>
+              <w:insideH w:val="single" w:sz="2" w:space="0" w:color="000001"/>
+              <w:right w:val="nil"/>
+              <w:insideV w:val="nil"/>
+            </w:tcBorders>
+            <w:shd w:fill="FFFFFF" w:val="clear"/>
+            <w:tcMar>
+              <w:left w:w="42" w:type="dxa"/>
+            </w:tcMar>
+          </w:tcPr>
+          <w:p>
+            <w:pPr>
+              <w:pStyle w:val="TextBody"/>
+              <w:rPr>
+                <w:rStyle w:val="SourceText"/>
+              </w:rPr>
+            </w:pPr>
+            <w:r>
+              <w:rPr>
+                <w:rStyle w:val="SourceText"/>
+              </w:rPr>
+              <w:t>gunicorn -k eventlet --worker-connections=2000 --backlog=1000 --paste /etc/monasca/api-config.ini --log-file=-</w:t>
+            </w:r>
+          </w:p>
+          <w:p>
+            <w:pPr>
+              <w:pStyle w:val="Normal"/>
+              <w:rPr/>
+            </w:pPr>
+            <w:r>
+              <w:rPr/>
+            </w:r>
+          </w:p>
+        </w:tc>
+        <w:tc>
+          <w:tcPr>
+            <w:tcW w:w="3221" w:type="dxa"/>
+            <w:tcBorders>
+              <w:top w:val="nil"/>
+              <w:left w:val="single" w:sz="2" w:space="0" w:color="000001"/>
+              <w:bottom w:val="single" w:sz="2" w:space="0" w:color="000001"/>
+              <w:insideH w:val="single" w:sz="2" w:space="0" w:color="000001"/>
+              <w:right w:val="single" w:sz="2" w:space="0" w:color="000001"/>
+              <w:insideV w:val="single" w:sz="2" w:space="0" w:color="000001"/>
+            </w:tcBorders>
+            <w:shd w:fill="FFFFFF" w:val="clear"/>
+            <w:tcMar>
+              <w:left w:w="42" w:type="dxa"/>
+            </w:tcMar>
+          </w:tcPr>
+          <w:p>
+            <w:pPr>
+              <w:pStyle w:val="TableContents"/>
+              <w:rPr/>
+            </w:pPr>
+            <w:r>
+              <w:rPr/>
+            </w:r>
+          </w:p>
+        </w:tc>
+      </w:tr>
+      <w:tr>
+        <w:trPr>
+          <w:cantSplit w:val="false"/>
+        </w:trPr>
+        <w:tc>
+          <w:tcPr>
+            <w:tcW w:w="3212" w:type="dxa"/>
+            <w:tcBorders>
+              <w:top w:val="nil"/>
+              <w:left w:val="single" w:sz="2" w:space="0" w:color="000001"/>
+              <w:bottom w:val="single" w:sz="2" w:space="0" w:color="000001"/>
+              <w:insideH w:val="single" w:sz="2" w:space="0" w:color="000001"/>
+              <w:right w:val="nil"/>
+              <w:insideV w:val="nil"/>
+            </w:tcBorders>
+            <w:shd w:fill="FFFFFF" w:val="clear"/>
+            <w:tcMar>
+              <w:left w:w="42" w:type="dxa"/>
+            </w:tcMar>
+          </w:tcPr>
+          <w:p>
+            <w:pPr>
+              <w:pStyle w:val="TableContents"/>
+              <w:rPr/>
+            </w:pPr>
+            <w:r>
+              <w:rPr/>
+            </w:r>
+          </w:p>
+        </w:tc>
+        <w:tc>
+          <w:tcPr>
+            <w:tcW w:w="3205" w:type="dxa"/>
+            <w:tcBorders>
+              <w:top w:val="nil"/>
+              <w:left w:val="single" w:sz="2" w:space="0" w:color="000001"/>
+              <w:bottom w:val="single" w:sz="2" w:space="0" w:color="000001"/>
+              <w:insideH w:val="single" w:sz="2" w:space="0" w:color="000001"/>
+              <w:right w:val="nil"/>
+              <w:insideV w:val="nil"/>
+            </w:tcBorders>
+            <w:shd w:fill="FFFFFF" w:val="clear"/>
+            <w:tcMar>
+              <w:left w:w="42" w:type="dxa"/>
+            </w:tcMar>
+          </w:tcPr>
+          <w:p>
+            <w:pPr>
+              <w:pStyle w:val="Normal"/>
+              <w:rPr/>
+            </w:pPr>
+            <w:r>
+              <w:rPr/>
+            </w:r>
+          </w:p>
+        </w:tc>
+        <w:tc>
+          <w:tcPr>
+            <w:tcW w:w="3221" w:type="dxa"/>
+            <w:tcBorders>
+              <w:top w:val="nil"/>
+              <w:left w:val="single" w:sz="2" w:space="0" w:color="000001"/>
+              <w:bottom w:val="single" w:sz="2" w:space="0" w:color="000001"/>
+              <w:insideH w:val="single" w:sz="2" w:space="0" w:color="000001"/>
+              <w:right w:val="single" w:sz="2" w:space="0" w:color="000001"/>
+              <w:insideV w:val="single" w:sz="2" w:space="0" w:color="000001"/>
+            </w:tcBorders>
+            <w:shd w:fill="FFFFFF" w:val="clear"/>
+            <w:tcMar>
+              <w:left w:w="42" w:type="dxa"/>
+            </w:tcMar>
+          </w:tcPr>
+          <w:p>
+            <w:pPr>
+              <w:pStyle w:val="TableContents"/>
+              <w:rPr/>
+            </w:pPr>
+            <w:r>
+              <w:rPr/>
+            </w:r>
+          </w:p>
+        </w:tc>
+      </w:tr>
+      <w:tr>
+        <w:trPr>
+          <w:cantSplit w:val="false"/>
+        </w:trPr>
+        <w:tc>
+          <w:tcPr>
+            <w:tcW w:w="3212" w:type="dxa"/>
+            <w:tcBorders>
+              <w:top w:val="nil"/>
+              <w:left w:val="single" w:sz="2" w:space="0" w:color="000001"/>
+              <w:bottom w:val="single" w:sz="2" w:space="0" w:color="000001"/>
+              <w:insideH w:val="single" w:sz="2" w:space="0" w:color="000001"/>
+              <w:right w:val="nil"/>
+              <w:insideV w:val="nil"/>
+            </w:tcBorders>
+            <w:shd w:fill="FFFFFF" w:val="clear"/>
+            <w:tcMar>
+              <w:left w:w="42" w:type="dxa"/>
+            </w:tcMar>
+          </w:tcPr>
+          <w:p>
+            <w:pPr>
+              <w:pStyle w:val="TableContents"/>
+              <w:rPr/>
+            </w:pPr>
+            <w:r>
+              <w:rPr/>
+            </w:r>
+          </w:p>
+        </w:tc>
+        <w:tc>
+          <w:tcPr>
+            <w:tcW w:w="3205" w:type="dxa"/>
+            <w:tcBorders>
+              <w:top w:val="nil"/>
+              <w:left w:val="single" w:sz="2" w:space="0" w:color="000001"/>
+              <w:bottom w:val="single" w:sz="2" w:space="0" w:color="000001"/>
+              <w:insideH w:val="single" w:sz="2" w:space="0" w:color="000001"/>
+              <w:right w:val="nil"/>
+              <w:insideV w:val="nil"/>
+            </w:tcBorders>
+            <w:shd w:fill="FFFFFF" w:val="clear"/>
+            <w:tcMar>
+              <w:left w:w="42" w:type="dxa"/>
+            </w:tcMar>
+          </w:tcPr>
+          <w:p>
+            <w:pPr>
+              <w:pStyle w:val="Normal"/>
+              <w:rPr/>
+            </w:pPr>
+            <w:r>
+              <w:rPr/>
+            </w:r>
+          </w:p>
+        </w:tc>
+        <w:tc>
+          <w:tcPr>
+            <w:tcW w:w="3221" w:type="dxa"/>
+            <w:tcBorders>
+              <w:top w:val="nil"/>
+              <w:left w:val="single" w:sz="2" w:space="0" w:color="000001"/>
+              <w:bottom w:val="single" w:sz="2" w:space="0" w:color="000001"/>
+              <w:insideH w:val="single" w:sz="2" w:space="0" w:color="000001"/>
+              <w:right w:val="single" w:sz="2" w:space="0" w:color="000001"/>
+              <w:insideV w:val="single" w:sz="2" w:space="0" w:color="000001"/>
+            </w:tcBorders>
+            <w:shd w:fill="FFFFFF" w:val="clear"/>
+            <w:tcMar>
+              <w:left w:w="42" w:type="dxa"/>
+            </w:tcMar>
+          </w:tcPr>
+          <w:p>
+            <w:pPr>
+              <w:pStyle w:val="TableContents"/>
+              <w:rPr/>
+            </w:pPr>
+            <w:r>
+              <w:rPr/>
+            </w:r>
+          </w:p>
+        </w:tc>
+      </w:tr>
+      <w:tr>
+        <w:trPr>
+          <w:cantSplit w:val="false"/>
+        </w:trPr>
+        <w:tc>
+          <w:tcPr>
+            <w:tcW w:w="3212" w:type="dxa"/>
+            <w:tcBorders>
+              <w:top w:val="nil"/>
+              <w:left w:val="single" w:sz="2" w:space="0" w:color="000001"/>
+              <w:bottom w:val="single" w:sz="2" w:space="0" w:color="000001"/>
+              <w:insideH w:val="single" w:sz="2" w:space="0" w:color="000001"/>
+              <w:right w:val="nil"/>
+              <w:insideV w:val="nil"/>
+            </w:tcBorders>
+            <w:shd w:fill="FFFFFF" w:val="clear"/>
+            <w:tcMar>
+              <w:left w:w="42" w:type="dxa"/>
+            </w:tcMar>
+          </w:tcPr>
+          <w:p>
+            <w:pPr>
+              <w:pStyle w:val="TableContents"/>
+              <w:rPr/>
+            </w:pPr>
+            <w:r>
+              <w:rPr/>
+              <w:t>what’s the result of changing in File “/usr/local/lib/python2.7/dist-packages/monasca_api/api/server.py”, line 120, in launch</w:t>
+              <w:br/>
+              <w:t>dimension_names = simport.load(cfg.CONF.dispatcher.dimension_names)()</w:t>
+              <w:br/>
+              <w:t>to</w:t>
+              <w:br/>
+              <w:t>dimension_names = simport.load(‘monasca_api.v2.reference.metrics:DimensionValues’)()</w:t>
+            </w:r>
+          </w:p>
+        </w:tc>
+        <w:tc>
+          <w:tcPr>
+            <w:tcW w:w="3205" w:type="dxa"/>
+            <w:tcBorders>
+              <w:top w:val="nil"/>
+              <w:left w:val="single" w:sz="2" w:space="0" w:color="000001"/>
+              <w:bottom w:val="single" w:sz="2" w:space="0" w:color="000001"/>
+              <w:insideH w:val="single" w:sz="2" w:space="0" w:color="000001"/>
+              <w:right w:val="nil"/>
+              <w:insideV w:val="nil"/>
+            </w:tcBorders>
+            <w:shd w:fill="FFFFFF" w:val="clear"/>
+            <w:tcMar>
+              <w:left w:w="42" w:type="dxa"/>
+            </w:tcMar>
+          </w:tcPr>
+          <w:p>
+            <w:pPr>
+              <w:pStyle w:val="Normal"/>
+              <w:rPr/>
+            </w:pPr>
+            <w:r>
+              <w:rPr/>
+            </w:r>
+          </w:p>
+        </w:tc>
+        <w:tc>
+          <w:tcPr>
+            <w:tcW w:w="3221" w:type="dxa"/>
+            <w:tcBorders>
+              <w:top w:val="nil"/>
+              <w:left w:val="single" w:sz="2" w:space="0" w:color="000001"/>
+              <w:bottom w:val="single" w:sz="2" w:space="0" w:color="000001"/>
+              <w:insideH w:val="single" w:sz="2" w:space="0" w:color="000001"/>
+              <w:right w:val="single" w:sz="2" w:space="0" w:color="000001"/>
+              <w:insideV w:val="single" w:sz="2" w:space="0" w:color="000001"/>
+            </w:tcBorders>
+            <w:shd w:fill="FFFFFF" w:val="clear"/>
+            <w:tcMar>
+              <w:left w:w="42" w:type="dxa"/>
+            </w:tcMar>
+          </w:tcPr>
+          <w:p>
+            <w:pPr>
+              <w:pStyle w:val="TableContents"/>
+              <w:rPr/>
+            </w:pPr>
+            <w:r>
+              <w:rPr/>
+            </w:r>
+          </w:p>
+        </w:tc>
+      </w:tr>
+      <w:tr>
+        <w:trPr>
+          <w:cantSplit w:val="false"/>
+        </w:trPr>
+        <w:tc>
+          <w:tcPr>
+            <w:tcW w:w="3212" w:type="dxa"/>
+            <w:tcBorders>
+              <w:top w:val="nil"/>
+              <w:left w:val="single" w:sz="2" w:space="0" w:color="000001"/>
+              <w:bottom w:val="single" w:sz="2" w:space="0" w:color="000001"/>
+              <w:insideH w:val="single" w:sz="2" w:space="0" w:color="000001"/>
+              <w:right w:val="nil"/>
+              <w:insideV w:val="nil"/>
+            </w:tcBorders>
+            <w:shd w:fill="FFFFFF" w:val="clear"/>
+            <w:tcMar>
+              <w:left w:w="42" w:type="dxa"/>
+            </w:tcMar>
+          </w:tcPr>
+          <w:p>
+            <w:pPr>
+              <w:pStyle w:val="TableContents"/>
+              <w:rPr/>
+            </w:pPr>
+            <w:r>
+              <w:rPr/>
+            </w:r>
+          </w:p>
+        </w:tc>
+        <w:tc>
+          <w:tcPr>
+            <w:tcW w:w="3205" w:type="dxa"/>
+            <w:tcBorders>
+              <w:top w:val="nil"/>
+              <w:left w:val="single" w:sz="2" w:space="0" w:color="000001"/>
+              <w:bottom w:val="single" w:sz="2" w:space="0" w:color="000001"/>
+              <w:insideH w:val="single" w:sz="2" w:space="0" w:color="000001"/>
+              <w:right w:val="nil"/>
+              <w:insideV w:val="nil"/>
+            </w:tcBorders>
+            <w:shd w:fill="FFFFFF" w:val="clear"/>
+            <w:tcMar>
+              <w:left w:w="42" w:type="dxa"/>
+            </w:tcMar>
+          </w:tcPr>
+          <w:p>
+            <w:pPr>
+              <w:pStyle w:val="Normal"/>
+              <w:rPr/>
+            </w:pPr>
+            <w:r>
+              <w:rPr/>
+            </w:r>
+          </w:p>
+        </w:tc>
+        <w:tc>
+          <w:tcPr>
+            <w:tcW w:w="3221" w:type="dxa"/>
+            <w:tcBorders>
+              <w:top w:val="nil"/>
+              <w:left w:val="single" w:sz="2" w:space="0" w:color="000001"/>
+              <w:bottom w:val="single" w:sz="2" w:space="0" w:color="000001"/>
+              <w:insideH w:val="single" w:sz="2" w:space="0" w:color="000001"/>
+              <w:right w:val="single" w:sz="2" w:space="0" w:color="000001"/>
+              <w:insideV w:val="single" w:sz="2" w:space="0" w:color="000001"/>
+            </w:tcBorders>
+            <w:shd w:fill="FFFFFF" w:val="clear"/>
+            <w:tcMar>
+              <w:left w:w="42" w:type="dxa"/>
+            </w:tcMar>
+          </w:tcPr>
+          <w:p>
+            <w:pPr>
+              <w:pStyle w:val="TableContents"/>
+              <w:rPr/>
+            </w:pPr>
+            <w:r>
+              <w:rPr/>
+            </w:r>
+          </w:p>
+        </w:tc>
+      </w:tr>
+      <w:tr>
+        <w:trPr>
+          <w:cantSplit w:val="false"/>
+        </w:trPr>
+        <w:tc>
+          <w:tcPr>
+            <w:tcW w:w="3212" w:type="dxa"/>
+            <w:tcBorders>
+              <w:top w:val="nil"/>
+              <w:left w:val="single" w:sz="2" w:space="0" w:color="000001"/>
+              <w:bottom w:val="single" w:sz="2" w:space="0" w:color="000001"/>
+              <w:insideH w:val="single" w:sz="2" w:space="0" w:color="000001"/>
+              <w:right w:val="nil"/>
+              <w:insideV w:val="nil"/>
+            </w:tcBorders>
+            <w:shd w:fill="FFFFFF" w:val="clear"/>
+            <w:tcMar>
+              <w:left w:w="42" w:type="dxa"/>
+            </w:tcMar>
+          </w:tcPr>
+          <w:p>
+            <w:pPr>
+              <w:pStyle w:val="TableContents"/>
+              <w:rPr/>
+            </w:pPr>
+            <w:r>
+              <w:rPr/>
+            </w:r>
+          </w:p>
+        </w:tc>
+        <w:tc>
+          <w:tcPr>
+            <w:tcW w:w="3205" w:type="dxa"/>
+            <w:tcBorders>
+              <w:top w:val="nil"/>
+              <w:left w:val="single" w:sz="2" w:space="0" w:color="000001"/>
+              <w:bottom w:val="single" w:sz="2" w:space="0" w:color="000001"/>
+              <w:insideH w:val="single" w:sz="2" w:space="0" w:color="000001"/>
+              <w:right w:val="nil"/>
+              <w:insideV w:val="nil"/>
+            </w:tcBorders>
+            <w:shd w:fill="FFFFFF" w:val="clear"/>
+            <w:tcMar>
+              <w:left w:w="42" w:type="dxa"/>
+            </w:tcMar>
+          </w:tcPr>
+          <w:p>
+            <w:pPr>
+              <w:pStyle w:val="Normal"/>
+              <w:rPr/>
+            </w:pPr>
+            <w:r>
+              <w:rPr/>
+            </w:r>
+          </w:p>
+        </w:tc>
+        <w:tc>
+          <w:tcPr>
+            <w:tcW w:w="3221" w:type="dxa"/>
+            <w:tcBorders>
+              <w:top w:val="nil"/>
+              <w:left w:val="single" w:sz="2" w:space="0" w:color="000001"/>
+              <w:bottom w:val="single" w:sz="2" w:space="0" w:color="000001"/>
+              <w:insideH w:val="single" w:sz="2" w:space="0" w:color="000001"/>
+              <w:right w:val="single" w:sz="2" w:space="0" w:color="000001"/>
+              <w:insideV w:val="single" w:sz="2" w:space="0" w:color="000001"/>
+            </w:tcBorders>
+            <w:shd w:fill="FFFFFF" w:val="clear"/>
+            <w:tcMar>
+              <w:left w:w="42" w:type="dxa"/>
+            </w:tcMar>
+          </w:tcPr>
+          <w:p>
+            <w:pPr>
+              <w:pStyle w:val="TableContents"/>
+              <w:rPr/>
+            </w:pPr>
+            <w:r>
+              <w:rPr/>
+            </w:r>
+          </w:p>
+        </w:tc>
+      </w:tr>
+      <w:tr>
+        <w:trPr>
+          <w:cantSplit w:val="false"/>
+        </w:trPr>
+        <w:tc>
+          <w:tcPr>
+            <w:tcW w:w="3212" w:type="dxa"/>
+            <w:tcBorders>
+              <w:top w:val="nil"/>
+              <w:left w:val="single" w:sz="2" w:space="0" w:color="000001"/>
+              <w:bottom w:val="single" w:sz="2" w:space="0" w:color="000001"/>
+              <w:insideH w:val="single" w:sz="2" w:space="0" w:color="000001"/>
+              <w:right w:val="nil"/>
+              <w:insideV w:val="nil"/>
+            </w:tcBorders>
+            <w:shd w:fill="FFFFFF" w:val="clear"/>
+            <w:tcMar>
+              <w:left w:w="42" w:type="dxa"/>
+            </w:tcMar>
+          </w:tcPr>
+          <w:p>
+            <w:pPr>
+              <w:pStyle w:val="TableContents"/>
+              <w:rPr/>
+            </w:pPr>
+            <w:r>
+              <w:rPr/>
+            </w:r>
+          </w:p>
+        </w:tc>
+        <w:tc>
+          <w:tcPr>
+            <w:tcW w:w="3205" w:type="dxa"/>
+            <w:tcBorders>
+              <w:top w:val="nil"/>
+              <w:left w:val="single" w:sz="2" w:space="0" w:color="000001"/>
+              <w:bottom w:val="single" w:sz="2" w:space="0" w:color="000001"/>
+              <w:insideH w:val="single" w:sz="2" w:space="0" w:color="000001"/>
+              <w:right w:val="nil"/>
+              <w:insideV w:val="nil"/>
+            </w:tcBorders>
+            <w:shd w:fill="FFFFFF" w:val="clear"/>
+            <w:tcMar>
+              <w:left w:w="42" w:type="dxa"/>
+            </w:tcMar>
+          </w:tcPr>
+          <w:p>
+            <w:pPr>
+              <w:pStyle w:val="Normal"/>
+              <w:rPr/>
+            </w:pPr>
+            <w:r>
+              <w:rPr/>
+            </w:r>
+          </w:p>
+        </w:tc>
+        <w:tc>
+          <w:tcPr>
+            <w:tcW w:w="3221" w:type="dxa"/>
+            <w:tcBorders>
+              <w:top w:val="nil"/>
+              <w:left w:val="single" w:sz="2" w:space="0" w:color="000001"/>
+              <w:bottom w:val="single" w:sz="2" w:space="0" w:color="000001"/>
+              <w:insideH w:val="single" w:sz="2" w:space="0" w:color="000001"/>
+              <w:right w:val="single" w:sz="2" w:space="0" w:color="000001"/>
+              <w:insideV w:val="single" w:sz="2" w:space="0" w:color="000001"/>
+            </w:tcBorders>
+            <w:shd w:fill="FFFFFF" w:val="clear"/>
+            <w:tcMar>
+              <w:left w:w="42" w:type="dxa"/>
+            </w:tcMar>
+          </w:tcPr>
+          <w:p>
+            <w:pPr>
+              <w:pStyle w:val="TableContents"/>
+              <w:rPr/>
+            </w:pPr>
+            <w:r>
+              <w:rPr/>
+            </w:r>
+          </w:p>
+        </w:tc>
+      </w:tr>
+      <w:tr>
+        <w:trPr>
+          <w:cantSplit w:val="false"/>
+        </w:trPr>
+        <w:tc>
+          <w:tcPr>
+            <w:tcW w:w="3212" w:type="dxa"/>
+            <w:tcBorders>
+              <w:top w:val="nil"/>
+              <w:left w:val="single" w:sz="2" w:space="0" w:color="000001"/>
+              <w:bottom w:val="single" w:sz="2" w:space="0" w:color="000001"/>
+              <w:insideH w:val="single" w:sz="2" w:space="0" w:color="000001"/>
+              <w:right w:val="nil"/>
+              <w:insideV w:val="nil"/>
+            </w:tcBorders>
+            <w:shd w:fill="FFFFFF" w:val="clear"/>
+            <w:tcMar>
+              <w:left w:w="42" w:type="dxa"/>
+            </w:tcMar>
+          </w:tcPr>
+          <w:p>
+            <w:pPr>
+              <w:pStyle w:val="TableContents"/>
+              <w:rPr/>
+            </w:pPr>
+            <w:r>
+              <w:rPr/>
+            </w:r>
+          </w:p>
+        </w:tc>
+        <w:tc>
+          <w:tcPr>
+            <w:tcW w:w="3205" w:type="dxa"/>
+            <w:tcBorders>
+              <w:top w:val="nil"/>
+              <w:left w:val="single" w:sz="2" w:space="0" w:color="000001"/>
+              <w:bottom w:val="single" w:sz="2" w:space="0" w:color="000001"/>
+              <w:insideH w:val="single" w:sz="2" w:space="0" w:color="000001"/>
+              <w:right w:val="nil"/>
+              <w:insideV w:val="nil"/>
+            </w:tcBorders>
+            <w:shd w:fill="FFFFFF" w:val="clear"/>
+            <w:tcMar>
+              <w:left w:w="42" w:type="dxa"/>
+            </w:tcMar>
+          </w:tcPr>
+          <w:p>
+            <w:pPr>
+              <w:pStyle w:val="Normal"/>
+              <w:rPr/>
+            </w:pPr>
+            <w:r>
+              <w:rPr/>
+            </w:r>
+          </w:p>
+        </w:tc>
+        <w:tc>
+          <w:tcPr>
+            <w:tcW w:w="3221" w:type="dxa"/>
+            <w:tcBorders>
+              <w:top w:val="nil"/>
+              <w:left w:val="single" w:sz="2" w:space="0" w:color="000001"/>
+              <w:bottom w:val="single" w:sz="2" w:space="0" w:color="000001"/>
+              <w:insideH w:val="single" w:sz="2" w:space="0" w:color="000001"/>
+              <w:right w:val="single" w:sz="2" w:space="0" w:color="000001"/>
+              <w:insideV w:val="single" w:sz="2" w:space="0" w:color="000001"/>
+            </w:tcBorders>
+            <w:shd w:fill="FFFFFF" w:val="clear"/>
+            <w:tcMar>
+              <w:left w:w="42" w:type="dxa"/>
+            </w:tcMar>
+          </w:tcPr>
+          <w:p>
+            <w:pPr>
+              <w:pStyle w:val="TableContents"/>
+              <w:rPr/>
+            </w:pPr>
+            <w:r>
+              <w:rPr/>
+            </w:r>
+          </w:p>
+        </w:tc>
+      </w:tr>
+      <w:tr>
+        <w:trPr>
+          <w:cantSplit w:val="false"/>
+        </w:trPr>
+        <w:tc>
+          <w:tcPr>
+            <w:tcW w:w="3212" w:type="dxa"/>
+            <w:tcBorders>
+              <w:top w:val="nil"/>
+              <w:left w:val="single" w:sz="2" w:space="0" w:color="000001"/>
+              <w:bottom w:val="single" w:sz="2" w:space="0" w:color="000001"/>
+              <w:insideH w:val="single" w:sz="2" w:space="0" w:color="000001"/>
+              <w:right w:val="nil"/>
+              <w:insideV w:val="nil"/>
+            </w:tcBorders>
+            <w:shd w:fill="FFFFFF" w:val="clear"/>
+            <w:tcMar>
+              <w:left w:w="42" w:type="dxa"/>
+            </w:tcMar>
+          </w:tcPr>
+          <w:p>
+            <w:pPr>
+              <w:pStyle w:val="TableContents"/>
+              <w:rPr/>
+            </w:pPr>
+            <w:r>
+              <w:rPr/>
+            </w:r>
+          </w:p>
+        </w:tc>
+        <w:tc>
+          <w:tcPr>
+            <w:tcW w:w="3205" w:type="dxa"/>
+            <w:tcBorders>
+              <w:top w:val="nil"/>
+              <w:left w:val="single" w:sz="2" w:space="0" w:color="000001"/>
+              <w:bottom w:val="single" w:sz="2" w:space="0" w:color="000001"/>
+              <w:insideH w:val="single" w:sz="2" w:space="0" w:color="000001"/>
+              <w:right w:val="nil"/>
+              <w:insideV w:val="nil"/>
+            </w:tcBorders>
+            <w:shd w:fill="FFFFFF" w:val="clear"/>
+            <w:tcMar>
+              <w:left w:w="42" w:type="dxa"/>
+            </w:tcMar>
+          </w:tcPr>
+          <w:p>
+            <w:pPr>
+              <w:pStyle w:val="Normal"/>
+              <w:rPr/>
+            </w:pPr>
+            <w:r>
+              <w:rPr/>
+            </w:r>
+          </w:p>
+        </w:tc>
+        <w:tc>
+          <w:tcPr>
+            <w:tcW w:w="3221" w:type="dxa"/>
+            <w:tcBorders>
+              <w:top w:val="nil"/>
+              <w:left w:val="single" w:sz="2" w:space="0" w:color="000001"/>
+              <w:bottom w:val="single" w:sz="2" w:space="0" w:color="000001"/>
+              <w:insideH w:val="single" w:sz="2" w:space="0" w:color="000001"/>
+              <w:right w:val="single" w:sz="2" w:space="0" w:color="000001"/>
+              <w:insideV w:val="single" w:sz="2" w:space="0" w:color="000001"/>
+            </w:tcBorders>
+            <w:shd w:fill="FFFFFF" w:val="clear"/>
+            <w:tcMar>
+              <w:left w:w="42" w:type="dxa"/>
+            </w:tcMar>
+          </w:tcPr>
+          <w:p>
+            <w:pPr>
+              <w:pStyle w:val="TableContents"/>
+              <w:rPr/>
+            </w:pPr>
+            <w:r>
+              <w:rPr/>
+            </w:r>
+          </w:p>
+        </w:tc>
+      </w:tr>
+      <w:tr>
+        <w:trPr>
+          <w:cantSplit w:val="false"/>
+        </w:trPr>
+        <w:tc>
+          <w:tcPr>
+            <w:tcW w:w="3212" w:type="dxa"/>
+            <w:tcBorders>
+              <w:top w:val="nil"/>
+              <w:left w:val="single" w:sz="2" w:space="0" w:color="000001"/>
+              <w:bottom w:val="single" w:sz="2" w:space="0" w:color="000001"/>
+              <w:insideH w:val="single" w:sz="2" w:space="0" w:color="000001"/>
+              <w:right w:val="nil"/>
+              <w:insideV w:val="nil"/>
+            </w:tcBorders>
+            <w:shd w:fill="FFFFFF" w:val="clear"/>
+            <w:tcMar>
+              <w:left w:w="42" w:type="dxa"/>
+            </w:tcMar>
+          </w:tcPr>
+          <w:p>
+            <w:pPr>
+              <w:pStyle w:val="TableContents"/>
+              <w:rPr>
+                <w:u w:val="single"/>
+              </w:rPr>
+            </w:pPr>
+            <w:r>
+              <w:rPr>
+                <w:u w:val="single"/>
+              </w:rPr>
+              <w:t>ERROR gunicorn.error RepositoryException: Failed to import 'monasca_api.common.repositories.mysql.alarm_definitions_repository'. Error: No module named mysql.alarm_definitions_repository</w:t>
+            </w:r>
+          </w:p>
+        </w:tc>
+        <w:tc>
+          <w:tcPr>
+            <w:tcW w:w="3205" w:type="dxa"/>
+            <w:tcBorders>
+              <w:top w:val="nil"/>
+              <w:left w:val="single" w:sz="2" w:space="0" w:color="000001"/>
+              <w:bottom w:val="single" w:sz="2" w:space="0" w:color="000001"/>
+              <w:insideH w:val="single" w:sz="2" w:space="0" w:color="000001"/>
+              <w:right w:val="nil"/>
+              <w:insideV w:val="nil"/>
+            </w:tcBorders>
+            <w:shd w:fill="FFFFFF" w:val="clear"/>
+            <w:tcMar>
+              <w:left w:w="42" w:type="dxa"/>
+            </w:tcMar>
+          </w:tcPr>
+          <w:p>
+            <w:pPr>
+              <w:pStyle w:val="Normal"/>
+              <w:rPr/>
+            </w:pPr>
+            <w:r>
+              <w:rPr/>
+            </w:r>
+          </w:p>
+        </w:tc>
+        <w:tc>
+          <w:tcPr>
+            <w:tcW w:w="3221" w:type="dxa"/>
+            <w:tcBorders>
+              <w:top w:val="nil"/>
+              <w:left w:val="single" w:sz="2" w:space="0" w:color="000001"/>
+              <w:bottom w:val="single" w:sz="2" w:space="0" w:color="000001"/>
+              <w:insideH w:val="single" w:sz="2" w:space="0" w:color="000001"/>
+              <w:right w:val="single" w:sz="2" w:space="0" w:color="000001"/>
+              <w:insideV w:val="single" w:sz="2" w:space="0" w:color="000001"/>
+            </w:tcBorders>
+            <w:shd w:fill="FFFFFF" w:val="clear"/>
+            <w:tcMar>
+              <w:left w:w="42" w:type="dxa"/>
             </w:tcMar>
           </w:tcPr>
           <w:p>
@@ -7799,6 +8860,35 @@
         </w:tc>
       </w:tr>
     </w:tbl>
+    <w:p>
+      <w:pPr>
+        <w:pStyle w:val="Normal"/>
+        <w:rPr/>
+      </w:pPr>
+      <w:r>
+        <w:rPr/>
+      </w:r>
+    </w:p>
+    <w:p>
+      <w:pPr>
+        <w:pStyle w:val="Normal"/>
+        <w:rPr>
+          <w:rStyle w:val="InternetLink"/>
+        </w:rPr>
+      </w:pPr>
+      <w:r>
+        <w:rPr/>
+        <w:t xml:space="preserve">Check : </w:t>
+      </w:r>
+      <w:hyperlink r:id="rId10">
+        <w:r>
+          <w:rPr>
+            <w:rStyle w:val="InternetLink"/>
+          </w:rPr>
+          <w:t>https://github.com/BU-NU-CLOUD-SP16/MOC-Monitoring/wiki/How-to-Install-Monasca-API</w:t>
+        </w:r>
+      </w:hyperlink>
+    </w:p>
     <w:p>
       <w:pPr>
         <w:pStyle w:val="Normal"/>

</xml_diff>